<commit_message>
YYQ:更改 API xdelta_start_hash 与 xdelta_run_xdelta 的参数，使更加合乎逻辑。
</commit_message>
<xml_diff>
--- a/XDELTALIB-Complete-Reference.docx
+++ b/XDELTALIB-Complete-Reference.docx
@@ -72,7 +72,7 @@
         </w:rPr>
         <w:fldChar w:fldCharType="separate"/>
       </w:r>
-      <w:hyperlink w:anchor="_Toc445287082" w:history="1">
+      <w:hyperlink w:anchor="_Toc445380770" w:history="1">
         <w:r>
           <w:rPr>
             <w:rStyle w:val="a3"/>
@@ -100,7 +100,7 @@
             <w:noProof/>
             <w:webHidden/>
           </w:rPr>
-          <w:instrText xml:space="preserve"> PAGEREF _Toc445287082 \h </w:instrText>
+          <w:instrText xml:space="preserve"> PAGEREF _Toc445380770 \h </w:instrText>
         </w:r>
         <w:r>
           <w:rPr>
@@ -143,7 +143,7 @@
           <w:sz w:val="21"/>
         </w:rPr>
       </w:pPr>
-      <w:hyperlink w:anchor="_Toc445287083" w:history="1">
+      <w:hyperlink w:anchor="_Toc445380771" w:history="1">
         <w:r>
           <w:rPr>
             <w:rStyle w:val="a3"/>
@@ -178,7 +178,7 @@
             <w:noProof/>
             <w:webHidden/>
           </w:rPr>
-          <w:instrText xml:space="preserve"> PAGEREF _Toc445287083 \h </w:instrText>
+          <w:instrText xml:space="preserve"> PAGEREF _Toc445380771 \h </w:instrText>
         </w:r>
         <w:r>
           <w:rPr>
@@ -222,7 +222,14 @@
           <w:sz w:val="21"/>
         </w:rPr>
       </w:pPr>
-      <w:hyperlink w:anchor="_Toc445287084" w:history="1">
+      <w:hyperlink w:anchor="_Toc445380772" w:history="1">
+        <w:r>
+          <w:rPr>
+            <w:rStyle w:val="a3"/>
+            <w:noProof/>
+          </w:rPr>
+          <w:t xml:space="preserve">2.1 </w:t>
+        </w:r>
         <w:r>
           <w:rPr>
             <w:rStyle w:val="a3"/>
@@ -250,7 +257,7 @@
             <w:noProof/>
             <w:webHidden/>
           </w:rPr>
-          <w:instrText xml:space="preserve"> PAGEREF _Toc445287084 \h </w:instrText>
+          <w:instrText xml:space="preserve"> PAGEREF _Toc445380772 \h </w:instrText>
         </w:r>
         <w:r>
           <w:rPr>
@@ -294,13 +301,13 @@
           <w:sz w:val="21"/>
         </w:rPr>
       </w:pPr>
-      <w:hyperlink w:anchor="_Toc445287085" w:history="1">
+      <w:hyperlink w:anchor="_Toc445380773" w:history="1">
         <w:r>
           <w:rPr>
             <w:rStyle w:val="a3"/>
             <w:noProof/>
           </w:rPr>
-          <w:t xml:space="preserve">XDELTALIB </w:t>
+          <w:t xml:space="preserve">2.2 XDELTALIB </w:t>
         </w:r>
         <w:r>
           <w:rPr>
@@ -329,7 +336,7 @@
             <w:noProof/>
             <w:webHidden/>
           </w:rPr>
-          <w:instrText xml:space="preserve"> PAGEREF _Toc445287085 \h </w:instrText>
+          <w:instrText xml:space="preserve"> PAGEREF _Toc445380773 \h </w:instrText>
         </w:r>
         <w:r>
           <w:rPr>
@@ -373,7 +380,14 @@
           <w:sz w:val="21"/>
         </w:rPr>
       </w:pPr>
-      <w:hyperlink w:anchor="_Toc445287086" w:history="1">
+      <w:hyperlink w:anchor="_Toc445380774" w:history="1">
+        <w:r>
+          <w:rPr>
+            <w:rStyle w:val="a3"/>
+            <w:noProof/>
+          </w:rPr>
+          <w:t xml:space="preserve">2.2.1 </w:t>
+        </w:r>
         <w:r>
           <w:rPr>
             <w:rStyle w:val="a3"/>
@@ -401,7 +415,7 @@
             <w:noProof/>
             <w:webHidden/>
           </w:rPr>
-          <w:instrText xml:space="preserve"> PAGEREF _Toc445287086 \h </w:instrText>
+          <w:instrText xml:space="preserve"> PAGEREF _Toc445380774 \h </w:instrText>
         </w:r>
         <w:r>
           <w:rPr>
@@ -445,7 +459,14 @@
           <w:sz w:val="21"/>
         </w:rPr>
       </w:pPr>
-      <w:hyperlink w:anchor="_Toc445287087" w:history="1">
+      <w:hyperlink w:anchor="_Toc445380775" w:history="1">
+        <w:r>
+          <w:rPr>
+            <w:rStyle w:val="a3"/>
+            <w:noProof/>
+          </w:rPr>
+          <w:t xml:space="preserve">2.2.2 </w:t>
+        </w:r>
         <w:r>
           <w:rPr>
             <w:rStyle w:val="a3"/>
@@ -473,7 +494,7 @@
             <w:noProof/>
             <w:webHidden/>
           </w:rPr>
-          <w:instrText xml:space="preserve"> PAGEREF _Toc445287087 \h </w:instrText>
+          <w:instrText xml:space="preserve"> PAGEREF _Toc445380775 \h </w:instrText>
         </w:r>
         <w:r>
           <w:rPr>
@@ -517,7 +538,14 @@
           <w:sz w:val="21"/>
         </w:rPr>
       </w:pPr>
-      <w:hyperlink w:anchor="_Toc445287088" w:history="1">
+      <w:hyperlink w:anchor="_Toc445380776" w:history="1">
+        <w:r>
+          <w:rPr>
+            <w:rStyle w:val="a3"/>
+            <w:noProof/>
+          </w:rPr>
+          <w:t xml:space="preserve">2.2.3 </w:t>
+        </w:r>
         <w:r>
           <w:rPr>
             <w:rStyle w:val="a3"/>
@@ -545,7 +573,7 @@
             <w:noProof/>
             <w:webHidden/>
           </w:rPr>
-          <w:instrText xml:space="preserve"> PAGEREF _Toc445287088 \h </w:instrText>
+          <w:instrText xml:space="preserve"> PAGEREF _Toc445380776 \h </w:instrText>
         </w:r>
         <w:r>
           <w:rPr>
@@ -589,13 +617,13 @@
           <w:sz w:val="21"/>
         </w:rPr>
       </w:pPr>
-      <w:hyperlink w:anchor="_Toc445287089" w:history="1">
+      <w:hyperlink w:anchor="_Toc445380777" w:history="1">
         <w:r>
           <w:rPr>
             <w:rStyle w:val="a3"/>
             <w:noProof/>
           </w:rPr>
-          <w:t xml:space="preserve">XDELTALIB </w:t>
+          <w:t xml:space="preserve">2.2.4 XDELTALIB </w:t>
         </w:r>
         <w:r>
           <w:rPr>
@@ -624,7 +652,7 @@
             <w:noProof/>
             <w:webHidden/>
           </w:rPr>
-          <w:instrText xml:space="preserve"> PAGEREF _Toc445287089 \h </w:instrText>
+          <w:instrText xml:space="preserve"> PAGEREF _Toc445380777 \h </w:instrText>
         </w:r>
         <w:r>
           <w:rPr>
@@ -645,6 +673,400 @@
             <w:webHidden/>
           </w:rPr>
           <w:t>6</w:t>
+        </w:r>
+        <w:r>
+          <w:rPr>
+            <w:noProof/>
+            <w:webHidden/>
+          </w:rPr>
+          <w:fldChar w:fldCharType="end"/>
+        </w:r>
+      </w:hyperlink>
+    </w:p>
+    <w:p>
+      <w:pPr>
+        <w:pStyle w:val="20"/>
+        <w:tabs>
+          <w:tab w:val="right" w:leader="dot" w:pos="8630"/>
+        </w:tabs>
+        <w:ind w:left="440"/>
+        <w:rPr>
+          <w:noProof/>
+          <w:kern w:val="2"/>
+          <w:sz w:val="21"/>
+        </w:rPr>
+      </w:pPr>
+      <w:hyperlink w:anchor="_Toc445380778" w:history="1">
+        <w:r>
+          <w:rPr>
+            <w:rStyle w:val="a3"/>
+            <w:noProof/>
+          </w:rPr>
+          <w:t xml:space="preserve">2.3 XDELTALIB </w:t>
+        </w:r>
+        <w:r>
+          <w:rPr>
+            <w:rStyle w:val="a3"/>
+            <w:rFonts w:hint="eastAsia"/>
+            <w:noProof/>
+          </w:rPr>
+          <w:t>的代码协议</w:t>
+        </w:r>
+        <w:r>
+          <w:rPr>
+            <w:noProof/>
+            <w:webHidden/>
+          </w:rPr>
+          <w:tab/>
+        </w:r>
+        <w:r>
+          <w:rPr>
+            <w:noProof/>
+            <w:webHidden/>
+          </w:rPr>
+          <w:fldChar w:fldCharType="begin"/>
+        </w:r>
+        <w:r>
+          <w:rPr>
+            <w:noProof/>
+            <w:webHidden/>
+          </w:rPr>
+          <w:instrText xml:space="preserve"> PAGEREF _Toc445380778 \h </w:instrText>
+        </w:r>
+        <w:r>
+          <w:rPr>
+            <w:noProof/>
+            <w:webHidden/>
+          </w:rPr>
+        </w:r>
+        <w:r>
+          <w:rPr>
+            <w:noProof/>
+            <w:webHidden/>
+          </w:rPr>
+          <w:fldChar w:fldCharType="separate"/>
+        </w:r>
+        <w:r>
+          <w:rPr>
+            <w:noProof/>
+            <w:webHidden/>
+          </w:rPr>
+          <w:t>7</w:t>
+        </w:r>
+        <w:r>
+          <w:rPr>
+            <w:noProof/>
+            <w:webHidden/>
+          </w:rPr>
+          <w:fldChar w:fldCharType="end"/>
+        </w:r>
+      </w:hyperlink>
+    </w:p>
+    <w:p>
+      <w:pPr>
+        <w:pStyle w:val="20"/>
+        <w:tabs>
+          <w:tab w:val="right" w:leader="dot" w:pos="8630"/>
+        </w:tabs>
+        <w:ind w:left="440"/>
+        <w:rPr>
+          <w:noProof/>
+          <w:kern w:val="2"/>
+          <w:sz w:val="21"/>
+        </w:rPr>
+      </w:pPr>
+      <w:hyperlink w:anchor="_Toc445380779" w:history="1">
+        <w:r>
+          <w:rPr>
+            <w:rStyle w:val="a3"/>
+            <w:noProof/>
+          </w:rPr>
+          <w:t xml:space="preserve">2.4 </w:t>
+        </w:r>
+        <w:r>
+          <w:rPr>
+            <w:rStyle w:val="a3"/>
+            <w:rFonts w:hint="eastAsia"/>
+            <w:noProof/>
+          </w:rPr>
+          <w:t>关于</w:t>
+        </w:r>
+        <w:r>
+          <w:rPr>
+            <w:rStyle w:val="a3"/>
+            <w:noProof/>
+          </w:rPr>
+          <w:t xml:space="preserve"> XDELTALIB logo</w:t>
+        </w:r>
+        <w:r>
+          <w:rPr>
+            <w:noProof/>
+            <w:webHidden/>
+          </w:rPr>
+          <w:tab/>
+        </w:r>
+        <w:r>
+          <w:rPr>
+            <w:noProof/>
+            <w:webHidden/>
+          </w:rPr>
+          <w:fldChar w:fldCharType="begin"/>
+        </w:r>
+        <w:r>
+          <w:rPr>
+            <w:noProof/>
+            <w:webHidden/>
+          </w:rPr>
+          <w:instrText xml:space="preserve"> PAGEREF _Toc445380779 \h </w:instrText>
+        </w:r>
+        <w:r>
+          <w:rPr>
+            <w:noProof/>
+            <w:webHidden/>
+          </w:rPr>
+        </w:r>
+        <w:r>
+          <w:rPr>
+            <w:noProof/>
+            <w:webHidden/>
+          </w:rPr>
+          <w:fldChar w:fldCharType="separate"/>
+        </w:r>
+        <w:r>
+          <w:rPr>
+            <w:noProof/>
+            <w:webHidden/>
+          </w:rPr>
+          <w:t>7</w:t>
+        </w:r>
+        <w:r>
+          <w:rPr>
+            <w:noProof/>
+            <w:webHidden/>
+          </w:rPr>
+          <w:fldChar w:fldCharType="end"/>
+        </w:r>
+      </w:hyperlink>
+    </w:p>
+    <w:p>
+      <w:pPr>
+        <w:pStyle w:val="10"/>
+        <w:tabs>
+          <w:tab w:val="right" w:leader="dot" w:pos="8630"/>
+        </w:tabs>
+        <w:rPr>
+          <w:noProof/>
+          <w:kern w:val="2"/>
+          <w:sz w:val="21"/>
+        </w:rPr>
+      </w:pPr>
+      <w:hyperlink w:anchor="_Toc445380780" w:history="1">
+        <w:r>
+          <w:rPr>
+            <w:rStyle w:val="a3"/>
+            <w:rFonts w:hint="eastAsia"/>
+            <w:noProof/>
+          </w:rPr>
+          <w:t>三、技术解析</w:t>
+        </w:r>
+        <w:r>
+          <w:rPr>
+            <w:noProof/>
+            <w:webHidden/>
+          </w:rPr>
+          <w:tab/>
+        </w:r>
+        <w:r>
+          <w:rPr>
+            <w:noProof/>
+            <w:webHidden/>
+          </w:rPr>
+          <w:fldChar w:fldCharType="begin"/>
+        </w:r>
+        <w:r>
+          <w:rPr>
+            <w:noProof/>
+            <w:webHidden/>
+          </w:rPr>
+          <w:instrText xml:space="preserve"> PAGEREF _Toc445380780 \h </w:instrText>
+        </w:r>
+        <w:r>
+          <w:rPr>
+            <w:noProof/>
+            <w:webHidden/>
+          </w:rPr>
+        </w:r>
+        <w:r>
+          <w:rPr>
+            <w:noProof/>
+            <w:webHidden/>
+          </w:rPr>
+          <w:fldChar w:fldCharType="separate"/>
+        </w:r>
+        <w:r>
+          <w:rPr>
+            <w:noProof/>
+            <w:webHidden/>
+          </w:rPr>
+          <w:t>7</w:t>
+        </w:r>
+        <w:r>
+          <w:rPr>
+            <w:noProof/>
+            <w:webHidden/>
+          </w:rPr>
+          <w:fldChar w:fldCharType="end"/>
+        </w:r>
+      </w:hyperlink>
+    </w:p>
+    <w:p>
+      <w:pPr>
+        <w:pStyle w:val="20"/>
+        <w:tabs>
+          <w:tab w:val="right" w:leader="dot" w:pos="8630"/>
+        </w:tabs>
+        <w:ind w:left="440"/>
+        <w:rPr>
+          <w:noProof/>
+          <w:kern w:val="2"/>
+          <w:sz w:val="21"/>
+        </w:rPr>
+      </w:pPr>
+      <w:hyperlink w:anchor="_Toc445380781" w:history="1">
+        <w:r>
+          <w:rPr>
+            <w:rStyle w:val="a3"/>
+            <w:noProof/>
+          </w:rPr>
+          <w:t xml:space="preserve">3.1 </w:t>
+        </w:r>
+        <w:r>
+          <w:rPr>
+            <w:rStyle w:val="a3"/>
+            <w:rFonts w:hint="eastAsia"/>
+            <w:noProof/>
+          </w:rPr>
+          <w:t>术语</w:t>
+        </w:r>
+        <w:r>
+          <w:rPr>
+            <w:noProof/>
+            <w:webHidden/>
+          </w:rPr>
+          <w:tab/>
+        </w:r>
+        <w:r>
+          <w:rPr>
+            <w:noProof/>
+            <w:webHidden/>
+          </w:rPr>
+          <w:fldChar w:fldCharType="begin"/>
+        </w:r>
+        <w:r>
+          <w:rPr>
+            <w:noProof/>
+            <w:webHidden/>
+          </w:rPr>
+          <w:instrText xml:space="preserve"> PAGEREF _Toc445380781 \h </w:instrText>
+        </w:r>
+        <w:r>
+          <w:rPr>
+            <w:noProof/>
+            <w:webHidden/>
+          </w:rPr>
+        </w:r>
+        <w:r>
+          <w:rPr>
+            <w:noProof/>
+            <w:webHidden/>
+          </w:rPr>
+          <w:fldChar w:fldCharType="separate"/>
+        </w:r>
+        <w:r>
+          <w:rPr>
+            <w:noProof/>
+            <w:webHidden/>
+          </w:rPr>
+          <w:t>8</w:t>
+        </w:r>
+        <w:r>
+          <w:rPr>
+            <w:noProof/>
+            <w:webHidden/>
+          </w:rPr>
+          <w:fldChar w:fldCharType="end"/>
+        </w:r>
+      </w:hyperlink>
+    </w:p>
+    <w:p>
+      <w:pPr>
+        <w:pStyle w:val="20"/>
+        <w:tabs>
+          <w:tab w:val="right" w:leader="dot" w:pos="8630"/>
+        </w:tabs>
+        <w:ind w:left="440"/>
+        <w:rPr>
+          <w:noProof/>
+          <w:kern w:val="2"/>
+          <w:sz w:val="21"/>
+        </w:rPr>
+      </w:pPr>
+      <w:hyperlink w:anchor="_Toc445380782" w:history="1">
+        <w:r>
+          <w:rPr>
+            <w:rStyle w:val="a3"/>
+            <w:noProof/>
+          </w:rPr>
+          <w:t xml:space="preserve">3.2 </w:t>
+        </w:r>
+        <w:r>
+          <w:rPr>
+            <w:rStyle w:val="a3"/>
+            <w:rFonts w:hint="eastAsia"/>
+            <w:noProof/>
+          </w:rPr>
+          <w:t>计算原理</w:t>
+        </w:r>
+        <w:r>
+          <w:rPr>
+            <w:noProof/>
+            <w:webHidden/>
+          </w:rPr>
+          <w:tab/>
+        </w:r>
+        <w:r>
+          <w:rPr>
+            <w:noProof/>
+            <w:webHidden/>
+          </w:rPr>
+          <w:fldChar w:fldCharType="begin"/>
+        </w:r>
+        <w:r>
+          <w:rPr>
+            <w:noProof/>
+            <w:webHidden/>
+          </w:rPr>
+          <w:instrText xml:space="preserve"> PAGEREF _Toc445380782 \h </w:instrText>
+        </w:r>
+        <w:r>
+          <w:rPr>
+            <w:noProof/>
+            <w:webHidden/>
+          </w:rPr>
+        </w:r>
+        <w:r>
+          <w:rPr>
+            <w:noProof/>
+            <w:webHidden/>
+          </w:rPr>
+          <w:fldChar w:fldCharType="separate"/>
+        </w:r>
+        <w:r>
+          <w:rPr>
+            <w:noProof/>
+            <w:webHidden/>
+          </w:rPr>
+          <w:t>8</w:t>
         </w:r>
         <w:r>
           <w:rPr>
@@ -668,13 +1090,13 @@
           <w:sz w:val="21"/>
         </w:rPr>
       </w:pPr>
-      <w:hyperlink w:anchor="_Toc445287090" w:history="1">
+      <w:hyperlink w:anchor="_Toc445380783" w:history="1">
         <w:r>
           <w:rPr>
             <w:rStyle w:val="a3"/>
             <w:noProof/>
           </w:rPr>
-          <w:t xml:space="preserve">XDELTALIB </w:t>
+          <w:t xml:space="preserve">3.2.1 </w:t>
         </w:r>
         <w:r>
           <w:rPr>
@@ -682,7 +1104,7 @@
             <w:rFonts w:hint="eastAsia"/>
             <w:noProof/>
           </w:rPr>
-          <w:t>的代码协议</w:t>
+          <w:t>单轮计算</w:t>
         </w:r>
         <w:r>
           <w:rPr>
@@ -703,7 +1125,7 @@
             <w:noProof/>
             <w:webHidden/>
           </w:rPr>
-          <w:instrText xml:space="preserve"> PAGEREF _Toc445287090 \h </w:instrText>
+          <w:instrText xml:space="preserve"> PAGEREF _Toc445380783 \h </w:instrText>
         </w:r>
         <w:r>
           <w:rPr>
@@ -723,7 +1145,7 @@
             <w:noProof/>
             <w:webHidden/>
           </w:rPr>
-          <w:t>7</w:t>
+          <w:t>8</w:t>
         </w:r>
         <w:r>
           <w:rPr>
@@ -747,21 +1169,100 @@
           <w:sz w:val="21"/>
         </w:rPr>
       </w:pPr>
-      <w:hyperlink w:anchor="_Toc445287091" w:history="1">
+      <w:hyperlink w:anchor="_Toc445380784" w:history="1">
+        <w:r>
+          <w:rPr>
+            <w:rStyle w:val="a3"/>
+            <w:noProof/>
+          </w:rPr>
+          <w:t xml:space="preserve">3.2.2 </w:t>
+        </w:r>
         <w:r>
           <w:rPr>
             <w:rStyle w:val="a3"/>
             <w:rFonts w:hint="eastAsia"/>
             <w:noProof/>
           </w:rPr>
-          <w:t>关于</w:t>
-        </w:r>
+          <w:t>多轮计算</w:t>
+        </w:r>
+        <w:r>
+          <w:rPr>
+            <w:noProof/>
+            <w:webHidden/>
+          </w:rPr>
+          <w:tab/>
+        </w:r>
+        <w:r>
+          <w:rPr>
+            <w:noProof/>
+            <w:webHidden/>
+          </w:rPr>
+          <w:fldChar w:fldCharType="begin"/>
+        </w:r>
+        <w:r>
+          <w:rPr>
+            <w:noProof/>
+            <w:webHidden/>
+          </w:rPr>
+          <w:instrText xml:space="preserve"> PAGEREF _Toc445380784 \h </w:instrText>
+        </w:r>
+        <w:r>
+          <w:rPr>
+            <w:noProof/>
+            <w:webHidden/>
+          </w:rPr>
+        </w:r>
+        <w:r>
+          <w:rPr>
+            <w:noProof/>
+            <w:webHidden/>
+          </w:rPr>
+          <w:fldChar w:fldCharType="separate"/>
+        </w:r>
+        <w:r>
+          <w:rPr>
+            <w:noProof/>
+            <w:webHidden/>
+          </w:rPr>
+          <w:t>9</w:t>
+        </w:r>
+        <w:r>
+          <w:rPr>
+            <w:noProof/>
+            <w:webHidden/>
+          </w:rPr>
+          <w:fldChar w:fldCharType="end"/>
+        </w:r>
+      </w:hyperlink>
+    </w:p>
+    <w:p>
+      <w:pPr>
+        <w:pStyle w:val="30"/>
+        <w:tabs>
+          <w:tab w:val="right" w:leader="dot" w:pos="8630"/>
+        </w:tabs>
+        <w:ind w:left="880"/>
+        <w:rPr>
+          <w:noProof/>
+          <w:kern w:val="2"/>
+          <w:sz w:val="21"/>
+        </w:rPr>
+      </w:pPr>
+      <w:hyperlink w:anchor="_Toc445380785" w:history="1">
         <w:r>
           <w:rPr>
             <w:rStyle w:val="a3"/>
             <w:noProof/>
           </w:rPr>
-          <w:t xml:space="preserve"> XDELTALIB logo</w:t>
+          <w:t xml:space="preserve">3.2.3 </w:t>
+        </w:r>
+        <w:r>
+          <w:rPr>
+            <w:rStyle w:val="a3"/>
+            <w:rFonts w:hint="eastAsia"/>
+            <w:noProof/>
+          </w:rPr>
+          <w:t>就地生成</w:t>
         </w:r>
         <w:r>
           <w:rPr>
@@ -782,7 +1283,7 @@
             <w:noProof/>
             <w:webHidden/>
           </w:rPr>
-          <w:instrText xml:space="preserve"> PAGEREF _Toc445287091 \h </w:instrText>
+          <w:instrText xml:space="preserve"> PAGEREF _Toc445380785 \h </w:instrText>
         </w:r>
         <w:r>
           <w:rPr>
@@ -802,7 +1303,7 @@
             <w:noProof/>
             <w:webHidden/>
           </w:rPr>
-          <w:t>7</w:t>
+          <w:t>11</w:t>
         </w:r>
         <w:r>
           <w:rPr>
@@ -825,14 +1326,14 @@
           <w:sz w:val="21"/>
         </w:rPr>
       </w:pPr>
-      <w:hyperlink w:anchor="_Toc445287092" w:history="1">
+      <w:hyperlink w:anchor="_Toc445380786" w:history="1">
         <w:r>
           <w:rPr>
             <w:rStyle w:val="a3"/>
             <w:rFonts w:hint="eastAsia"/>
             <w:noProof/>
           </w:rPr>
-          <w:t>技术解析</w:t>
+          <w:t>四、编程模式</w:t>
         </w:r>
         <w:r>
           <w:rPr>
@@ -853,7 +1354,7 @@
             <w:noProof/>
             <w:webHidden/>
           </w:rPr>
-          <w:instrText xml:space="preserve"> PAGEREF _Toc445287092 \h </w:instrText>
+          <w:instrText xml:space="preserve"> PAGEREF _Toc445380786 \h </w:instrText>
         </w:r>
         <w:r>
           <w:rPr>
@@ -873,7 +1374,7 @@
             <w:noProof/>
             <w:webHidden/>
           </w:rPr>
-          <w:t>7</w:t>
+          <w:t>13</w:t>
         </w:r>
         <w:r>
           <w:rPr>
@@ -897,14 +1398,21 @@
           <w:sz w:val="21"/>
         </w:rPr>
       </w:pPr>
-      <w:hyperlink w:anchor="_Toc445287093" w:history="1">
+      <w:hyperlink w:anchor="_Toc445380787" w:history="1">
+        <w:r>
+          <w:rPr>
+            <w:rStyle w:val="a3"/>
+            <w:noProof/>
+          </w:rPr>
+          <w:t xml:space="preserve">4.1 </w:t>
+        </w:r>
         <w:r>
           <w:rPr>
             <w:rStyle w:val="a3"/>
             <w:rFonts w:hint="eastAsia"/>
             <w:noProof/>
           </w:rPr>
-          <w:t>术语</w:t>
+          <w:t>操作对象</w:t>
         </w:r>
         <w:r>
           <w:rPr>
@@ -925,7 +1433,7 @@
             <w:noProof/>
             <w:webHidden/>
           </w:rPr>
-          <w:instrText xml:space="preserve"> PAGEREF _Toc445287093 \h </w:instrText>
+          <w:instrText xml:space="preserve"> PAGEREF _Toc445380787 \h </w:instrText>
         </w:r>
         <w:r>
           <w:rPr>
@@ -945,7 +1453,7 @@
             <w:noProof/>
             <w:webHidden/>
           </w:rPr>
-          <w:t>8</w:t>
+          <w:t>13</w:t>
         </w:r>
         <w:r>
           <w:rPr>
@@ -969,14 +1477,36 @@
           <w:sz w:val="21"/>
         </w:rPr>
       </w:pPr>
-      <w:hyperlink w:anchor="_Toc445287094" w:history="1">
+      <w:hyperlink w:anchor="_Toc445380788" w:history="1">
+        <w:r>
+          <w:rPr>
+            <w:rStyle w:val="a3"/>
+            <w:noProof/>
+          </w:rPr>
+          <w:t xml:space="preserve">4.2 </w:t>
+        </w:r>
         <w:r>
           <w:rPr>
             <w:rStyle w:val="a3"/>
             <w:rFonts w:hint="eastAsia"/>
             <w:noProof/>
           </w:rPr>
-          <w:t>计算原理</w:t>
+          <w:t>黑盒（</w:t>
+        </w:r>
+        <w:r>
+          <w:rPr>
+            <w:rStyle w:val="a3"/>
+            <w:noProof/>
+          </w:rPr>
+          <w:t>C++</w:t>
+        </w:r>
+        <w:r>
+          <w:rPr>
+            <w:rStyle w:val="a3"/>
+            <w:rFonts w:hint="eastAsia"/>
+            <w:noProof/>
+          </w:rPr>
+          <w:t>）方式</w:t>
         </w:r>
         <w:r>
           <w:rPr>
@@ -997,7 +1527,7 @@
             <w:noProof/>
             <w:webHidden/>
           </w:rPr>
-          <w:instrText xml:space="preserve"> PAGEREF _Toc445287094 \h </w:instrText>
+          <w:instrText xml:space="preserve"> PAGEREF _Toc445380788 \h </w:instrText>
         </w:r>
         <w:r>
           <w:rPr>
@@ -1017,7 +1547,323 @@
             <w:noProof/>
             <w:webHidden/>
           </w:rPr>
-          <w:t>8</w:t>
+          <w:t>13</w:t>
+        </w:r>
+        <w:r>
+          <w:rPr>
+            <w:noProof/>
+            <w:webHidden/>
+          </w:rPr>
+          <w:fldChar w:fldCharType="end"/>
+        </w:r>
+      </w:hyperlink>
+    </w:p>
+    <w:p>
+      <w:pPr>
+        <w:pStyle w:val="30"/>
+        <w:tabs>
+          <w:tab w:val="right" w:leader="dot" w:pos="8630"/>
+        </w:tabs>
+        <w:ind w:left="880"/>
+        <w:rPr>
+          <w:noProof/>
+          <w:kern w:val="2"/>
+          <w:sz w:val="21"/>
+        </w:rPr>
+      </w:pPr>
+      <w:hyperlink w:anchor="_Toc445380789" w:history="1">
+        <w:r>
+          <w:rPr>
+            <w:rStyle w:val="a3"/>
+            <w:noProof/>
+          </w:rPr>
+          <w:t xml:space="preserve">4.2.1 </w:t>
+        </w:r>
+        <w:r>
+          <w:rPr>
+            <w:rStyle w:val="a3"/>
+            <w:rFonts w:hint="eastAsia"/>
+            <w:noProof/>
+          </w:rPr>
+          <w:t>客户端</w:t>
+        </w:r>
+        <w:r>
+          <w:rPr>
+            <w:noProof/>
+            <w:webHidden/>
+          </w:rPr>
+          <w:tab/>
+        </w:r>
+        <w:r>
+          <w:rPr>
+            <w:noProof/>
+            <w:webHidden/>
+          </w:rPr>
+          <w:fldChar w:fldCharType="begin"/>
+        </w:r>
+        <w:r>
+          <w:rPr>
+            <w:noProof/>
+            <w:webHidden/>
+          </w:rPr>
+          <w:instrText xml:space="preserve"> PAGEREF _Toc445380789 \h </w:instrText>
+        </w:r>
+        <w:r>
+          <w:rPr>
+            <w:noProof/>
+            <w:webHidden/>
+          </w:rPr>
+        </w:r>
+        <w:r>
+          <w:rPr>
+            <w:noProof/>
+            <w:webHidden/>
+          </w:rPr>
+          <w:fldChar w:fldCharType="separate"/>
+        </w:r>
+        <w:r>
+          <w:rPr>
+            <w:noProof/>
+            <w:webHidden/>
+          </w:rPr>
+          <w:t>14</w:t>
+        </w:r>
+        <w:r>
+          <w:rPr>
+            <w:noProof/>
+            <w:webHidden/>
+          </w:rPr>
+          <w:fldChar w:fldCharType="end"/>
+        </w:r>
+      </w:hyperlink>
+    </w:p>
+    <w:p>
+      <w:pPr>
+        <w:pStyle w:val="30"/>
+        <w:tabs>
+          <w:tab w:val="right" w:leader="dot" w:pos="8630"/>
+        </w:tabs>
+        <w:ind w:left="880"/>
+        <w:rPr>
+          <w:noProof/>
+          <w:kern w:val="2"/>
+          <w:sz w:val="21"/>
+        </w:rPr>
+      </w:pPr>
+      <w:hyperlink w:anchor="_Toc445380790" w:history="1">
+        <w:r>
+          <w:rPr>
+            <w:rStyle w:val="a3"/>
+            <w:noProof/>
+          </w:rPr>
+          <w:t xml:space="preserve">4.2.2 </w:t>
+        </w:r>
+        <w:r>
+          <w:rPr>
+            <w:rStyle w:val="a3"/>
+            <w:rFonts w:hint="eastAsia"/>
+            <w:noProof/>
+          </w:rPr>
+          <w:t>单轮计算：服务器端（目标文件端）</w:t>
+        </w:r>
+        <w:r>
+          <w:rPr>
+            <w:noProof/>
+            <w:webHidden/>
+          </w:rPr>
+          <w:tab/>
+        </w:r>
+        <w:r>
+          <w:rPr>
+            <w:noProof/>
+            <w:webHidden/>
+          </w:rPr>
+          <w:fldChar w:fldCharType="begin"/>
+        </w:r>
+        <w:r>
+          <w:rPr>
+            <w:noProof/>
+            <w:webHidden/>
+          </w:rPr>
+          <w:instrText xml:space="preserve"> PAGEREF _Toc445380790 \h </w:instrText>
+        </w:r>
+        <w:r>
+          <w:rPr>
+            <w:noProof/>
+            <w:webHidden/>
+          </w:rPr>
+        </w:r>
+        <w:r>
+          <w:rPr>
+            <w:noProof/>
+            <w:webHidden/>
+          </w:rPr>
+          <w:fldChar w:fldCharType="separate"/>
+        </w:r>
+        <w:r>
+          <w:rPr>
+            <w:noProof/>
+            <w:webHidden/>
+          </w:rPr>
+          <w:t>15</w:t>
+        </w:r>
+        <w:r>
+          <w:rPr>
+            <w:noProof/>
+            <w:webHidden/>
+          </w:rPr>
+          <w:fldChar w:fldCharType="end"/>
+        </w:r>
+      </w:hyperlink>
+    </w:p>
+    <w:p>
+      <w:pPr>
+        <w:pStyle w:val="30"/>
+        <w:tabs>
+          <w:tab w:val="right" w:leader="dot" w:pos="8630"/>
+        </w:tabs>
+        <w:ind w:left="880"/>
+        <w:rPr>
+          <w:noProof/>
+          <w:kern w:val="2"/>
+          <w:sz w:val="21"/>
+        </w:rPr>
+      </w:pPr>
+      <w:hyperlink w:anchor="_Toc445380791" w:history="1">
+        <w:r>
+          <w:rPr>
+            <w:rStyle w:val="a3"/>
+            <w:noProof/>
+          </w:rPr>
+          <w:t xml:space="preserve">4.2.3 </w:t>
+        </w:r>
+        <w:r>
+          <w:rPr>
+            <w:rStyle w:val="a3"/>
+            <w:rFonts w:hint="eastAsia"/>
+            <w:noProof/>
+          </w:rPr>
+          <w:t>多轮计算：服务器端（目标文件端）</w:t>
+        </w:r>
+        <w:r>
+          <w:rPr>
+            <w:noProof/>
+            <w:webHidden/>
+          </w:rPr>
+          <w:tab/>
+        </w:r>
+        <w:r>
+          <w:rPr>
+            <w:noProof/>
+            <w:webHidden/>
+          </w:rPr>
+          <w:fldChar w:fldCharType="begin"/>
+        </w:r>
+        <w:r>
+          <w:rPr>
+            <w:noProof/>
+            <w:webHidden/>
+          </w:rPr>
+          <w:instrText xml:space="preserve"> PAGEREF _Toc445380791 \h </w:instrText>
+        </w:r>
+        <w:r>
+          <w:rPr>
+            <w:noProof/>
+            <w:webHidden/>
+          </w:rPr>
+        </w:r>
+        <w:r>
+          <w:rPr>
+            <w:noProof/>
+            <w:webHidden/>
+          </w:rPr>
+          <w:fldChar w:fldCharType="separate"/>
+        </w:r>
+        <w:r>
+          <w:rPr>
+            <w:noProof/>
+            <w:webHidden/>
+          </w:rPr>
+          <w:t>15</w:t>
+        </w:r>
+        <w:r>
+          <w:rPr>
+            <w:noProof/>
+            <w:webHidden/>
+          </w:rPr>
+          <w:fldChar w:fldCharType="end"/>
+        </w:r>
+      </w:hyperlink>
+    </w:p>
+    <w:p>
+      <w:pPr>
+        <w:pStyle w:val="30"/>
+        <w:tabs>
+          <w:tab w:val="right" w:leader="dot" w:pos="8630"/>
+        </w:tabs>
+        <w:ind w:left="880"/>
+        <w:rPr>
+          <w:noProof/>
+          <w:kern w:val="2"/>
+          <w:sz w:val="21"/>
+        </w:rPr>
+      </w:pPr>
+      <w:hyperlink w:anchor="_Toc445380792" w:history="1">
+        <w:r>
+          <w:rPr>
+            <w:rStyle w:val="a3"/>
+            <w:noProof/>
+          </w:rPr>
+          <w:t xml:space="preserve">4.2.4 </w:t>
+        </w:r>
+        <w:r>
+          <w:rPr>
+            <w:rStyle w:val="a3"/>
+            <w:rFonts w:hint="eastAsia"/>
+            <w:noProof/>
+          </w:rPr>
+          <w:t>就地计算：服务器端（目标文件端）</w:t>
+        </w:r>
+        <w:r>
+          <w:rPr>
+            <w:noProof/>
+            <w:webHidden/>
+          </w:rPr>
+          <w:tab/>
+        </w:r>
+        <w:r>
+          <w:rPr>
+            <w:noProof/>
+            <w:webHidden/>
+          </w:rPr>
+          <w:fldChar w:fldCharType="begin"/>
+        </w:r>
+        <w:r>
+          <w:rPr>
+            <w:noProof/>
+            <w:webHidden/>
+          </w:rPr>
+          <w:instrText xml:space="preserve"> PAGEREF _Toc445380792 \h </w:instrText>
+        </w:r>
+        <w:r>
+          <w:rPr>
+            <w:noProof/>
+            <w:webHidden/>
+          </w:rPr>
+        </w:r>
+        <w:r>
+          <w:rPr>
+            <w:noProof/>
+            <w:webHidden/>
+          </w:rPr>
+          <w:fldChar w:fldCharType="separate"/>
+        </w:r>
+        <w:r>
+          <w:rPr>
+            <w:noProof/>
+            <w:webHidden/>
+          </w:rPr>
+          <w:t>16</w:t>
         </w:r>
         <w:r>
           <w:rPr>
@@ -1041,14 +1887,21 @@
           <w:sz w:val="21"/>
         </w:rPr>
       </w:pPr>
-      <w:hyperlink w:anchor="_Toc445287095" w:history="1">
+      <w:hyperlink w:anchor="_Toc445380793" w:history="1">
+        <w:r>
+          <w:rPr>
+            <w:rStyle w:val="a3"/>
+            <w:noProof/>
+          </w:rPr>
+          <w:t xml:space="preserve">4.3 C API </w:t>
+        </w:r>
         <w:r>
           <w:rPr>
             <w:rStyle w:val="a3"/>
             <w:rFonts w:hint="eastAsia"/>
             <w:noProof/>
           </w:rPr>
-          <w:t>单轮计算</w:t>
+          <w:t>模式</w:t>
         </w:r>
         <w:r>
           <w:rPr>
@@ -1069,7 +1922,7 @@
             <w:noProof/>
             <w:webHidden/>
           </w:rPr>
-          <w:instrText xml:space="preserve"> PAGEREF _Toc445287095 \h </w:instrText>
+          <w:instrText xml:space="preserve"> PAGEREF _Toc445380793 \h </w:instrText>
         </w:r>
         <w:r>
           <w:rPr>
@@ -1089,309 +1942,7 @@
             <w:noProof/>
             <w:webHidden/>
           </w:rPr>
-          <w:t>8</w:t>
-        </w:r>
-        <w:r>
-          <w:rPr>
-            <w:noProof/>
-            <w:webHidden/>
-          </w:rPr>
-          <w:fldChar w:fldCharType="end"/>
-        </w:r>
-      </w:hyperlink>
-    </w:p>
-    <w:p>
-      <w:pPr>
-        <w:pStyle w:val="20"/>
-        <w:tabs>
-          <w:tab w:val="right" w:leader="dot" w:pos="8630"/>
-        </w:tabs>
-        <w:ind w:left="440"/>
-        <w:rPr>
-          <w:noProof/>
-          <w:kern w:val="2"/>
-          <w:sz w:val="21"/>
-        </w:rPr>
-      </w:pPr>
-      <w:hyperlink w:anchor="_Toc445287096" w:history="1">
-        <w:r>
-          <w:rPr>
-            <w:rStyle w:val="a3"/>
-            <w:rFonts w:hint="eastAsia"/>
-            <w:noProof/>
-          </w:rPr>
-          <w:t>多轮计算</w:t>
-        </w:r>
-        <w:r>
-          <w:rPr>
-            <w:noProof/>
-            <w:webHidden/>
-          </w:rPr>
-          <w:tab/>
-        </w:r>
-        <w:r>
-          <w:rPr>
-            <w:noProof/>
-            <w:webHidden/>
-          </w:rPr>
-          <w:fldChar w:fldCharType="begin"/>
-        </w:r>
-        <w:r>
-          <w:rPr>
-            <w:noProof/>
-            <w:webHidden/>
-          </w:rPr>
-          <w:instrText xml:space="preserve"> PAGEREF _Toc445287096 \h </w:instrText>
-        </w:r>
-        <w:r>
-          <w:rPr>
-            <w:noProof/>
-            <w:webHidden/>
-          </w:rPr>
-        </w:r>
-        <w:r>
-          <w:rPr>
-            <w:noProof/>
-            <w:webHidden/>
-          </w:rPr>
-          <w:fldChar w:fldCharType="separate"/>
-        </w:r>
-        <w:r>
-          <w:rPr>
-            <w:noProof/>
-            <w:webHidden/>
-          </w:rPr>
-          <w:t>9</w:t>
-        </w:r>
-        <w:r>
-          <w:rPr>
-            <w:noProof/>
-            <w:webHidden/>
-          </w:rPr>
-          <w:fldChar w:fldCharType="end"/>
-        </w:r>
-      </w:hyperlink>
-    </w:p>
-    <w:p>
-      <w:pPr>
-        <w:pStyle w:val="20"/>
-        <w:tabs>
-          <w:tab w:val="right" w:leader="dot" w:pos="8630"/>
-        </w:tabs>
-        <w:ind w:left="440"/>
-        <w:rPr>
-          <w:noProof/>
-          <w:kern w:val="2"/>
-          <w:sz w:val="21"/>
-        </w:rPr>
-      </w:pPr>
-      <w:hyperlink w:anchor="_Toc445287097" w:history="1">
-        <w:r>
-          <w:rPr>
-            <w:rStyle w:val="a3"/>
-            <w:rFonts w:hint="eastAsia"/>
-            <w:noProof/>
-          </w:rPr>
-          <w:t>就地生成</w:t>
-        </w:r>
-        <w:r>
-          <w:rPr>
-            <w:noProof/>
-            <w:webHidden/>
-          </w:rPr>
-          <w:tab/>
-        </w:r>
-        <w:r>
-          <w:rPr>
-            <w:noProof/>
-            <w:webHidden/>
-          </w:rPr>
-          <w:fldChar w:fldCharType="begin"/>
-        </w:r>
-        <w:r>
-          <w:rPr>
-            <w:noProof/>
-            <w:webHidden/>
-          </w:rPr>
-          <w:instrText xml:space="preserve"> PAGEREF _Toc445287097 \h </w:instrText>
-        </w:r>
-        <w:r>
-          <w:rPr>
-            <w:noProof/>
-            <w:webHidden/>
-          </w:rPr>
-        </w:r>
-        <w:r>
-          <w:rPr>
-            <w:noProof/>
-            <w:webHidden/>
-          </w:rPr>
-          <w:fldChar w:fldCharType="separate"/>
-        </w:r>
-        <w:r>
-          <w:rPr>
-            <w:noProof/>
-            <w:webHidden/>
-          </w:rPr>
-          <w:t>11</w:t>
-        </w:r>
-        <w:r>
-          <w:rPr>
-            <w:noProof/>
-            <w:webHidden/>
-          </w:rPr>
-          <w:fldChar w:fldCharType="end"/>
-        </w:r>
-      </w:hyperlink>
-    </w:p>
-    <w:p>
-      <w:pPr>
-        <w:pStyle w:val="10"/>
-        <w:tabs>
-          <w:tab w:val="right" w:leader="dot" w:pos="8630"/>
-        </w:tabs>
-        <w:rPr>
-          <w:noProof/>
-          <w:kern w:val="2"/>
-          <w:sz w:val="21"/>
-        </w:rPr>
-      </w:pPr>
-      <w:hyperlink w:anchor="_Toc445287098" w:history="1">
-        <w:r>
-          <w:rPr>
-            <w:rStyle w:val="a3"/>
-            <w:rFonts w:hint="eastAsia"/>
-            <w:noProof/>
-          </w:rPr>
-          <w:t>编程模式</w:t>
-        </w:r>
-        <w:r>
-          <w:rPr>
-            <w:noProof/>
-            <w:webHidden/>
-          </w:rPr>
-          <w:tab/>
-        </w:r>
-        <w:r>
-          <w:rPr>
-            <w:noProof/>
-            <w:webHidden/>
-          </w:rPr>
-          <w:fldChar w:fldCharType="begin"/>
-        </w:r>
-        <w:r>
-          <w:rPr>
-            <w:noProof/>
-            <w:webHidden/>
-          </w:rPr>
-          <w:instrText xml:space="preserve"> PAGEREF _Toc445287098 \h </w:instrText>
-        </w:r>
-        <w:r>
-          <w:rPr>
-            <w:noProof/>
-            <w:webHidden/>
-          </w:rPr>
-        </w:r>
-        <w:r>
-          <w:rPr>
-            <w:noProof/>
-            <w:webHidden/>
-          </w:rPr>
-          <w:fldChar w:fldCharType="separate"/>
-        </w:r>
-        <w:r>
-          <w:rPr>
-            <w:noProof/>
-            <w:webHidden/>
-          </w:rPr>
-          <w:t>13</w:t>
-        </w:r>
-        <w:r>
-          <w:rPr>
-            <w:noProof/>
-            <w:webHidden/>
-          </w:rPr>
-          <w:fldChar w:fldCharType="end"/>
-        </w:r>
-      </w:hyperlink>
-    </w:p>
-    <w:p>
-      <w:pPr>
-        <w:pStyle w:val="20"/>
-        <w:tabs>
-          <w:tab w:val="right" w:leader="dot" w:pos="8630"/>
-        </w:tabs>
-        <w:ind w:left="440"/>
-        <w:rPr>
-          <w:noProof/>
-          <w:kern w:val="2"/>
-          <w:sz w:val="21"/>
-        </w:rPr>
-      </w:pPr>
-      <w:hyperlink w:anchor="_Toc445287099" w:history="1">
-        <w:r>
-          <w:rPr>
-            <w:rStyle w:val="a3"/>
-            <w:rFonts w:hint="eastAsia"/>
-            <w:noProof/>
-          </w:rPr>
-          <w:t>黑盒（</w:t>
-        </w:r>
-        <w:r>
-          <w:rPr>
-            <w:rStyle w:val="a3"/>
-            <w:noProof/>
-          </w:rPr>
-          <w:t>C++</w:t>
-        </w:r>
-        <w:r>
-          <w:rPr>
-            <w:rStyle w:val="a3"/>
-            <w:rFonts w:hint="eastAsia"/>
-            <w:noProof/>
-          </w:rPr>
-          <w:t>）方式</w:t>
-        </w:r>
-        <w:r>
-          <w:rPr>
-            <w:noProof/>
-            <w:webHidden/>
-          </w:rPr>
-          <w:tab/>
-        </w:r>
-        <w:r>
-          <w:rPr>
-            <w:noProof/>
-            <w:webHidden/>
-          </w:rPr>
-          <w:fldChar w:fldCharType="begin"/>
-        </w:r>
-        <w:r>
-          <w:rPr>
-            <w:noProof/>
-            <w:webHidden/>
-          </w:rPr>
-          <w:instrText xml:space="preserve"> PAGEREF _Toc445287099 \h </w:instrText>
-        </w:r>
-        <w:r>
-          <w:rPr>
-            <w:noProof/>
-            <w:webHidden/>
-          </w:rPr>
-        </w:r>
-        <w:r>
-          <w:rPr>
-            <w:noProof/>
-            <w:webHidden/>
-          </w:rPr>
-          <w:fldChar w:fldCharType="separate"/>
-        </w:r>
-        <w:r>
-          <w:rPr>
-            <w:noProof/>
-            <w:webHidden/>
-          </w:rPr>
-          <w:t>13</w:t>
+          <w:t>17</w:t>
         </w:r>
         <w:r>
           <w:rPr>
@@ -1415,14 +1966,21 @@
           <w:sz w:val="21"/>
         </w:rPr>
       </w:pPr>
-      <w:hyperlink w:anchor="_Toc445287100" w:history="1">
+      <w:hyperlink w:anchor="_Toc445380794" w:history="1">
+        <w:r>
+          <w:rPr>
+            <w:rStyle w:val="a3"/>
+            <w:noProof/>
+          </w:rPr>
+          <w:t xml:space="preserve">4.3.1 </w:t>
+        </w:r>
         <w:r>
           <w:rPr>
             <w:rStyle w:val="a3"/>
             <w:rFonts w:hint="eastAsia"/>
             <w:noProof/>
           </w:rPr>
-          <w:t>客户端</w:t>
+          <w:t>数据结构</w:t>
         </w:r>
         <w:r>
           <w:rPr>
@@ -1443,7 +2001,7 @@
             <w:noProof/>
             <w:webHidden/>
           </w:rPr>
-          <w:instrText xml:space="preserve"> PAGEREF _Toc445287100 \h </w:instrText>
+          <w:instrText xml:space="preserve"> PAGEREF _Toc445380794 \h </w:instrText>
         </w:r>
         <w:r>
           <w:rPr>
@@ -1463,7 +2021,7 @@
             <w:noProof/>
             <w:webHidden/>
           </w:rPr>
-          <w:t>13</w:t>
+          <w:t>18</w:t>
         </w:r>
         <w:r>
           <w:rPr>
@@ -1487,14 +2045,21 @@
           <w:sz w:val="21"/>
         </w:rPr>
       </w:pPr>
-      <w:hyperlink w:anchor="_Toc445287101" w:history="1">
+      <w:hyperlink w:anchor="_Toc445380795" w:history="1">
+        <w:r>
+          <w:rPr>
+            <w:rStyle w:val="a3"/>
+            <w:noProof/>
+          </w:rPr>
+          <w:t xml:space="preserve">4.3.2 </w:t>
+        </w:r>
         <w:r>
           <w:rPr>
             <w:rStyle w:val="a3"/>
             <w:rFonts w:hint="eastAsia"/>
             <w:noProof/>
           </w:rPr>
-          <w:t>单轮计算：服务器端（目标文件端）</w:t>
+          <w:t>接口声明</w:t>
         </w:r>
         <w:r>
           <w:rPr>
@@ -1515,7 +2080,7 @@
             <w:noProof/>
             <w:webHidden/>
           </w:rPr>
-          <w:instrText xml:space="preserve"> PAGEREF _Toc445287101 \h </w:instrText>
+          <w:instrText xml:space="preserve"> PAGEREF _Toc445380795 \h </w:instrText>
         </w:r>
         <w:r>
           <w:rPr>
@@ -1535,7 +2100,7 @@
             <w:noProof/>
             <w:webHidden/>
           </w:rPr>
-          <w:t>14</w:t>
+          <w:t>19</w:t>
         </w:r>
         <w:r>
           <w:rPr>
@@ -1559,14 +2124,21 @@
           <w:sz w:val="21"/>
         </w:rPr>
       </w:pPr>
-      <w:hyperlink w:anchor="_Toc445287102" w:history="1">
+      <w:hyperlink w:anchor="_Toc445380796" w:history="1">
+        <w:r>
+          <w:rPr>
+            <w:rStyle w:val="a3"/>
+            <w:noProof/>
+          </w:rPr>
+          <w:t xml:space="preserve">4.3.3 </w:t>
+        </w:r>
         <w:r>
           <w:rPr>
             <w:rStyle w:val="a3"/>
             <w:rFonts w:hint="eastAsia"/>
             <w:noProof/>
           </w:rPr>
-          <w:t>多轮计算：服务器端（目标文件端）</w:t>
+          <w:t>单轮计算</w:t>
         </w:r>
         <w:r>
           <w:rPr>
@@ -1587,7 +2159,7 @@
             <w:noProof/>
             <w:webHidden/>
           </w:rPr>
-          <w:instrText xml:space="preserve"> PAGEREF _Toc445287102 \h </w:instrText>
+          <w:instrText xml:space="preserve"> PAGEREF _Toc445380796 \h </w:instrText>
         </w:r>
         <w:r>
           <w:rPr>
@@ -1607,7 +2179,7 @@
             <w:noProof/>
             <w:webHidden/>
           </w:rPr>
-          <w:t>15</w:t>
+          <w:t>20</w:t>
         </w:r>
         <w:r>
           <w:rPr>
@@ -1631,14 +2203,21 @@
           <w:sz w:val="21"/>
         </w:rPr>
       </w:pPr>
-      <w:hyperlink w:anchor="_Toc445287103" w:history="1">
+      <w:hyperlink w:anchor="_Toc445380797" w:history="1">
+        <w:r>
+          <w:rPr>
+            <w:rStyle w:val="a3"/>
+            <w:noProof/>
+          </w:rPr>
+          <w:t xml:space="preserve">4.3.4 </w:t>
+        </w:r>
         <w:r>
           <w:rPr>
             <w:rStyle w:val="a3"/>
             <w:rFonts w:hint="eastAsia"/>
             <w:noProof/>
           </w:rPr>
-          <w:t>就地计算：服务器端（目标文件端）</w:t>
+          <w:t>多轮计算</w:t>
         </w:r>
         <w:r>
           <w:rPr>
@@ -1659,7 +2238,7 @@
             <w:noProof/>
             <w:webHidden/>
           </w:rPr>
-          <w:instrText xml:space="preserve"> PAGEREF _Toc445287103 \h </w:instrText>
+          <w:instrText xml:space="preserve"> PAGEREF _Toc445380797 \h </w:instrText>
         </w:r>
         <w:r>
           <w:rPr>
@@ -1679,86 +2258,7 @@
             <w:noProof/>
             <w:webHidden/>
           </w:rPr>
-          <w:t>16</w:t>
-        </w:r>
-        <w:r>
-          <w:rPr>
-            <w:noProof/>
-            <w:webHidden/>
-          </w:rPr>
-          <w:fldChar w:fldCharType="end"/>
-        </w:r>
-      </w:hyperlink>
-    </w:p>
-    <w:p>
-      <w:pPr>
-        <w:pStyle w:val="20"/>
-        <w:tabs>
-          <w:tab w:val="right" w:leader="dot" w:pos="8630"/>
-        </w:tabs>
-        <w:ind w:left="440"/>
-        <w:rPr>
-          <w:noProof/>
-          <w:kern w:val="2"/>
-          <w:sz w:val="21"/>
-        </w:rPr>
-      </w:pPr>
-      <w:hyperlink w:anchor="_Toc445287104" w:history="1">
-        <w:r>
-          <w:rPr>
-            <w:rStyle w:val="a3"/>
-            <w:noProof/>
-          </w:rPr>
-          <w:t xml:space="preserve">C API </w:t>
-        </w:r>
-        <w:r>
-          <w:rPr>
-            <w:rStyle w:val="a3"/>
-            <w:rFonts w:hint="eastAsia"/>
-            <w:noProof/>
-          </w:rPr>
-          <w:t>模式</w:t>
-        </w:r>
-        <w:r>
-          <w:rPr>
-            <w:noProof/>
-            <w:webHidden/>
-          </w:rPr>
-          <w:tab/>
-        </w:r>
-        <w:r>
-          <w:rPr>
-            <w:noProof/>
-            <w:webHidden/>
-          </w:rPr>
-          <w:fldChar w:fldCharType="begin"/>
-        </w:r>
-        <w:r>
-          <w:rPr>
-            <w:noProof/>
-            <w:webHidden/>
-          </w:rPr>
-          <w:instrText xml:space="preserve"> PAGEREF _Toc445287104 \h </w:instrText>
-        </w:r>
-        <w:r>
-          <w:rPr>
-            <w:noProof/>
-            <w:webHidden/>
-          </w:rPr>
-        </w:r>
-        <w:r>
-          <w:rPr>
-            <w:noProof/>
-            <w:webHidden/>
-          </w:rPr>
-          <w:fldChar w:fldCharType="separate"/>
-        </w:r>
-        <w:r>
-          <w:rPr>
-            <w:noProof/>
-            <w:webHidden/>
-          </w:rPr>
-          <w:t>17</w:t>
+          <w:t>20</w:t>
         </w:r>
         <w:r>
           <w:rPr>
@@ -1782,14 +2282,21 @@
           <w:sz w:val="21"/>
         </w:rPr>
       </w:pPr>
-      <w:hyperlink w:anchor="_Toc445287105" w:history="1">
+      <w:hyperlink w:anchor="_Toc445380798" w:history="1">
+        <w:r>
+          <w:rPr>
+            <w:rStyle w:val="a3"/>
+            <w:noProof/>
+          </w:rPr>
+          <w:t xml:space="preserve">4.3.5 </w:t>
+        </w:r>
         <w:r>
           <w:rPr>
             <w:rStyle w:val="a3"/>
             <w:rFonts w:hint="eastAsia"/>
             <w:noProof/>
           </w:rPr>
-          <w:t>数据结构</w:t>
+          <w:t>就地生成</w:t>
         </w:r>
         <w:r>
           <w:rPr>
@@ -1810,7 +2317,7 @@
             <w:noProof/>
             <w:webHidden/>
           </w:rPr>
-          <w:instrText xml:space="preserve"> PAGEREF _Toc445287105 \h </w:instrText>
+          <w:instrText xml:space="preserve"> PAGEREF _Toc445380798 \h </w:instrText>
         </w:r>
         <w:r>
           <w:rPr>
@@ -1830,7 +2337,7 @@
             <w:noProof/>
             <w:webHidden/>
           </w:rPr>
-          <w:t>17</w:t>
+          <w:t>22</w:t>
         </w:r>
         <w:r>
           <w:rPr>
@@ -1854,14 +2361,21 @@
           <w:sz w:val="21"/>
         </w:rPr>
       </w:pPr>
-      <w:hyperlink w:anchor="_Toc445287106" w:history="1">
+      <w:hyperlink w:anchor="_Toc445380799" w:history="1">
+        <w:r>
+          <w:rPr>
+            <w:rStyle w:val="a3"/>
+            <w:noProof/>
+          </w:rPr>
+          <w:t xml:space="preserve">4.3.6 </w:t>
+        </w:r>
         <w:r>
           <w:rPr>
             <w:rStyle w:val="a3"/>
             <w:rFonts w:hint="eastAsia"/>
             <w:noProof/>
           </w:rPr>
-          <w:t>接口声明</w:t>
+          <w:t>混合模式</w:t>
         </w:r>
         <w:r>
           <w:rPr>
@@ -1882,7 +2396,7 @@
             <w:noProof/>
             <w:webHidden/>
           </w:rPr>
-          <w:instrText xml:space="preserve"> PAGEREF _Toc445287106 \h </w:instrText>
+          <w:instrText xml:space="preserve"> PAGEREF _Toc445380799 \h </w:instrText>
         </w:r>
         <w:r>
           <w:rPr>
@@ -1902,295 +2416,7 @@
             <w:noProof/>
             <w:webHidden/>
           </w:rPr>
-          <w:t>18</w:t>
-        </w:r>
-        <w:r>
-          <w:rPr>
-            <w:noProof/>
-            <w:webHidden/>
-          </w:rPr>
-          <w:fldChar w:fldCharType="end"/>
-        </w:r>
-      </w:hyperlink>
-    </w:p>
-    <w:p>
-      <w:pPr>
-        <w:pStyle w:val="30"/>
-        <w:tabs>
-          <w:tab w:val="right" w:leader="dot" w:pos="8630"/>
-        </w:tabs>
-        <w:ind w:left="880"/>
-        <w:rPr>
-          <w:noProof/>
-          <w:kern w:val="2"/>
-          <w:sz w:val="21"/>
-        </w:rPr>
-      </w:pPr>
-      <w:hyperlink w:anchor="_Toc445287107" w:history="1">
-        <w:r>
-          <w:rPr>
-            <w:rStyle w:val="a3"/>
-            <w:rFonts w:hint="eastAsia"/>
-            <w:noProof/>
-          </w:rPr>
-          <w:t>单轮计算</w:t>
-        </w:r>
-        <w:r>
-          <w:rPr>
-            <w:noProof/>
-            <w:webHidden/>
-          </w:rPr>
-          <w:tab/>
-        </w:r>
-        <w:r>
-          <w:rPr>
-            <w:noProof/>
-            <w:webHidden/>
-          </w:rPr>
-          <w:fldChar w:fldCharType="begin"/>
-        </w:r>
-        <w:r>
-          <w:rPr>
-            <w:noProof/>
-            <w:webHidden/>
-          </w:rPr>
-          <w:instrText xml:space="preserve"> PAGEREF _Toc445287107 \h </w:instrText>
-        </w:r>
-        <w:r>
-          <w:rPr>
-            <w:noProof/>
-            <w:webHidden/>
-          </w:rPr>
-        </w:r>
-        <w:r>
-          <w:rPr>
-            <w:noProof/>
-            <w:webHidden/>
-          </w:rPr>
-          <w:fldChar w:fldCharType="separate"/>
-        </w:r>
-        <w:r>
-          <w:rPr>
-            <w:noProof/>
-            <w:webHidden/>
-          </w:rPr>
-          <w:t>19</w:t>
-        </w:r>
-        <w:r>
-          <w:rPr>
-            <w:noProof/>
-            <w:webHidden/>
-          </w:rPr>
-          <w:fldChar w:fldCharType="end"/>
-        </w:r>
-      </w:hyperlink>
-    </w:p>
-    <w:p>
-      <w:pPr>
-        <w:pStyle w:val="30"/>
-        <w:tabs>
-          <w:tab w:val="right" w:leader="dot" w:pos="8630"/>
-        </w:tabs>
-        <w:ind w:left="880"/>
-        <w:rPr>
-          <w:noProof/>
-          <w:kern w:val="2"/>
-          <w:sz w:val="21"/>
-        </w:rPr>
-      </w:pPr>
-      <w:hyperlink w:anchor="_Toc445287108" w:history="1">
-        <w:r>
-          <w:rPr>
-            <w:rStyle w:val="a3"/>
-            <w:rFonts w:hint="eastAsia"/>
-            <w:noProof/>
-          </w:rPr>
-          <w:t>多轮计算</w:t>
-        </w:r>
-        <w:r>
-          <w:rPr>
-            <w:noProof/>
-            <w:webHidden/>
-          </w:rPr>
-          <w:tab/>
-        </w:r>
-        <w:r>
-          <w:rPr>
-            <w:noProof/>
-            <w:webHidden/>
-          </w:rPr>
-          <w:fldChar w:fldCharType="begin"/>
-        </w:r>
-        <w:r>
-          <w:rPr>
-            <w:noProof/>
-            <w:webHidden/>
-          </w:rPr>
-          <w:instrText xml:space="preserve"> PAGEREF _Toc445287108 \h </w:instrText>
-        </w:r>
-        <w:r>
-          <w:rPr>
-            <w:noProof/>
-            <w:webHidden/>
-          </w:rPr>
-        </w:r>
-        <w:r>
-          <w:rPr>
-            <w:noProof/>
-            <w:webHidden/>
-          </w:rPr>
-          <w:fldChar w:fldCharType="separate"/>
-        </w:r>
-        <w:r>
-          <w:rPr>
-            <w:noProof/>
-            <w:webHidden/>
-          </w:rPr>
-          <w:t>19</w:t>
-        </w:r>
-        <w:r>
-          <w:rPr>
-            <w:noProof/>
-            <w:webHidden/>
-          </w:rPr>
-          <w:fldChar w:fldCharType="end"/>
-        </w:r>
-      </w:hyperlink>
-    </w:p>
-    <w:p>
-      <w:pPr>
-        <w:pStyle w:val="30"/>
-        <w:tabs>
-          <w:tab w:val="right" w:leader="dot" w:pos="8630"/>
-        </w:tabs>
-        <w:ind w:left="880"/>
-        <w:rPr>
-          <w:noProof/>
-          <w:kern w:val="2"/>
-          <w:sz w:val="21"/>
-        </w:rPr>
-      </w:pPr>
-      <w:hyperlink w:anchor="_Toc445287109" w:history="1">
-        <w:r>
-          <w:rPr>
-            <w:rStyle w:val="a3"/>
-            <w:rFonts w:hint="eastAsia"/>
-            <w:noProof/>
-          </w:rPr>
-          <w:t>就地生成</w:t>
-        </w:r>
-        <w:r>
-          <w:rPr>
-            <w:noProof/>
-            <w:webHidden/>
-          </w:rPr>
-          <w:tab/>
-        </w:r>
-        <w:r>
-          <w:rPr>
-            <w:noProof/>
-            <w:webHidden/>
-          </w:rPr>
-          <w:fldChar w:fldCharType="begin"/>
-        </w:r>
-        <w:r>
-          <w:rPr>
-            <w:noProof/>
-            <w:webHidden/>
-          </w:rPr>
-          <w:instrText xml:space="preserve"> PAGEREF _Toc445287109 \h </w:instrText>
-        </w:r>
-        <w:r>
-          <w:rPr>
-            <w:noProof/>
-            <w:webHidden/>
-          </w:rPr>
-        </w:r>
-        <w:r>
-          <w:rPr>
-            <w:noProof/>
-            <w:webHidden/>
-          </w:rPr>
-          <w:fldChar w:fldCharType="separate"/>
-        </w:r>
-        <w:r>
-          <w:rPr>
-            <w:noProof/>
-            <w:webHidden/>
-          </w:rPr>
-          <w:t>21</w:t>
-        </w:r>
-        <w:r>
-          <w:rPr>
-            <w:noProof/>
-            <w:webHidden/>
-          </w:rPr>
-          <w:fldChar w:fldCharType="end"/>
-        </w:r>
-      </w:hyperlink>
-    </w:p>
-    <w:p>
-      <w:pPr>
-        <w:pStyle w:val="30"/>
-        <w:tabs>
-          <w:tab w:val="right" w:leader="dot" w:pos="8630"/>
-        </w:tabs>
-        <w:ind w:left="880"/>
-        <w:rPr>
-          <w:noProof/>
-          <w:kern w:val="2"/>
-          <w:sz w:val="21"/>
-        </w:rPr>
-      </w:pPr>
-      <w:hyperlink w:anchor="_Toc445287110" w:history="1">
-        <w:r>
-          <w:rPr>
-            <w:rStyle w:val="a3"/>
-            <w:rFonts w:hint="eastAsia"/>
-            <w:noProof/>
-          </w:rPr>
-          <w:t>混合模式</w:t>
-        </w:r>
-        <w:r>
-          <w:rPr>
-            <w:noProof/>
-            <w:webHidden/>
-          </w:rPr>
-          <w:tab/>
-        </w:r>
-        <w:r>
-          <w:rPr>
-            <w:noProof/>
-            <w:webHidden/>
-          </w:rPr>
-          <w:fldChar w:fldCharType="begin"/>
-        </w:r>
-        <w:r>
-          <w:rPr>
-            <w:noProof/>
-            <w:webHidden/>
-          </w:rPr>
-          <w:instrText xml:space="preserve"> PAGEREF _Toc445287110 \h </w:instrText>
-        </w:r>
-        <w:r>
-          <w:rPr>
-            <w:noProof/>
-            <w:webHidden/>
-          </w:rPr>
-        </w:r>
-        <w:r>
-          <w:rPr>
-            <w:noProof/>
-            <w:webHidden/>
-          </w:rPr>
-          <w:fldChar w:fldCharType="separate"/>
-        </w:r>
-        <w:r>
-          <w:rPr>
-            <w:noProof/>
-            <w:webHidden/>
-          </w:rPr>
-          <w:t>22</w:t>
+          <w:t>23</w:t>
         </w:r>
         <w:r>
           <w:rPr>
@@ -2213,14 +2439,14 @@
           <w:sz w:val="21"/>
         </w:rPr>
       </w:pPr>
-      <w:hyperlink w:anchor="_Toc445287111" w:history="1">
+      <w:hyperlink w:anchor="_Toc445380800" w:history="1">
         <w:r>
           <w:rPr>
             <w:rStyle w:val="a3"/>
             <w:rFonts w:hint="eastAsia"/>
             <w:noProof/>
           </w:rPr>
-          <w:t>三、未来的变化</w:t>
+          <w:t>五、未来的变化</w:t>
         </w:r>
         <w:r>
           <w:rPr>
@@ -2241,7 +2467,7 @@
             <w:noProof/>
             <w:webHidden/>
           </w:rPr>
-          <w:instrText xml:space="preserve"> PAGEREF _Toc445287111 \h </w:instrText>
+          <w:instrText xml:space="preserve"> PAGEREF _Toc445380800 \h </w:instrText>
         </w:r>
         <w:r>
           <w:rPr>
@@ -2261,7 +2487,7 @@
             <w:noProof/>
             <w:webHidden/>
           </w:rPr>
-          <w:t>22</w:t>
+          <w:t>23</w:t>
         </w:r>
         <w:r>
           <w:rPr>
@@ -2284,14 +2510,14 @@
           <w:sz w:val="21"/>
         </w:rPr>
       </w:pPr>
-      <w:hyperlink w:anchor="_Toc445287112" w:history="1">
+      <w:hyperlink w:anchor="_Toc445380801" w:history="1">
         <w:r>
           <w:rPr>
             <w:rStyle w:val="a3"/>
             <w:rFonts w:hint="eastAsia"/>
             <w:noProof/>
           </w:rPr>
-          <w:t>四、参考文档</w:t>
+          <w:t>六、参考文档</w:t>
         </w:r>
         <w:r>
           <w:rPr>
@@ -2312,7 +2538,7 @@
             <w:noProof/>
             <w:webHidden/>
           </w:rPr>
-          <w:instrText xml:space="preserve"> PAGEREF _Toc445287112 \h </w:instrText>
+          <w:instrText xml:space="preserve"> PAGEREF _Toc445380801 \h </w:instrText>
         </w:r>
         <w:r>
           <w:rPr>
@@ -2332,7 +2558,7 @@
             <w:noProof/>
             <w:webHidden/>
           </w:rPr>
-          <w:t>22</w:t>
+          <w:t>23</w:t>
         </w:r>
         <w:r>
           <w:rPr>
@@ -2355,14 +2581,14 @@
           <w:sz w:val="21"/>
         </w:rPr>
       </w:pPr>
-      <w:hyperlink w:anchor="_Toc445287113" w:history="1">
+      <w:hyperlink w:anchor="_Toc445380802" w:history="1">
         <w:r>
           <w:rPr>
             <w:rStyle w:val="a3"/>
             <w:rFonts w:hint="eastAsia"/>
             <w:noProof/>
           </w:rPr>
-          <w:t>五、感谢</w:t>
+          <w:t>七、感谢</w:t>
         </w:r>
         <w:r>
           <w:rPr>
@@ -2383,7 +2609,7 @@
             <w:noProof/>
             <w:webHidden/>
           </w:rPr>
-          <w:instrText xml:space="preserve"> PAGEREF _Toc445287113 \h </w:instrText>
+          <w:instrText xml:space="preserve"> PAGEREF _Toc445380802 \h </w:instrText>
         </w:r>
         <w:r>
           <w:rPr>
@@ -2403,7 +2629,7 @@
             <w:noProof/>
             <w:webHidden/>
           </w:rPr>
-          <w:t>23</w:t>
+          <w:t>24</w:t>
         </w:r>
         <w:r>
           <w:rPr>
@@ -2452,7 +2678,7 @@
       <w:pPr>
         <w:pStyle w:val="1"/>
       </w:pPr>
-      <w:bookmarkStart w:id="0" w:name="_Toc445287082"/>
+      <w:bookmarkStart w:id="0" w:name="_Toc445380770"/>
       <w:r>
         <w:rPr>
           <w:rFonts w:hint="eastAsia"/>
@@ -2725,7 +2951,7 @@
       <w:pPr>
         <w:pStyle w:val="1"/>
       </w:pPr>
-      <w:bookmarkStart w:id="1" w:name="_Toc445287083"/>
+      <w:bookmarkStart w:id="1" w:name="_Toc445380771"/>
       <w:r>
         <w:rPr>
           <w:rFonts w:hint="eastAsia"/>
@@ -2750,7 +2976,13 @@
       <w:pPr>
         <w:pStyle w:val="2"/>
       </w:pPr>
-      <w:bookmarkStart w:id="2" w:name="_Toc445287084"/>
+      <w:bookmarkStart w:id="2" w:name="_Toc445380772"/>
+      <w:r>
+        <w:rPr>
+          <w:rFonts w:hint="eastAsia"/>
+        </w:rPr>
+        <w:t xml:space="preserve">2.1 </w:t>
+      </w:r>
       <w:r>
         <w:rPr>
           <w:rFonts w:hint="eastAsia"/>
@@ -3292,7 +3524,13 @@
       <w:pPr>
         <w:pStyle w:val="2"/>
       </w:pPr>
-      <w:bookmarkStart w:id="3" w:name="_Toc445287085"/>
+      <w:bookmarkStart w:id="3" w:name="_Toc445380773"/>
+      <w:r>
+        <w:rPr>
+          <w:rFonts w:hint="eastAsia"/>
+        </w:rPr>
+        <w:t xml:space="preserve">2.2 </w:t>
+      </w:r>
       <w:r>
         <w:rPr>
           <w:rFonts w:hint="eastAsia"/>
@@ -3347,12 +3585,18 @@
       <w:pPr>
         <w:pStyle w:val="3"/>
       </w:pPr>
-      <w:bookmarkStart w:id="4" w:name="_Toc445287086"/>
+      <w:bookmarkStart w:id="4" w:name="_Toc445380774"/>
       <w:r>
         <w:rPr>
           <w:rFonts w:hint="eastAsia"/>
         </w:rPr>
         <w:lastRenderedPageBreak/>
+        <w:t xml:space="preserve">2.2.1 </w:t>
+      </w:r>
+      <w:r>
+        <w:rPr>
+          <w:rFonts w:hint="eastAsia"/>
+        </w:rPr>
         <w:t>数据同步</w:t>
       </w:r>
       <w:bookmarkEnd w:id="4"/>
@@ -3385,7 +3629,13 @@
       <w:pPr>
         <w:pStyle w:val="3"/>
       </w:pPr>
-      <w:bookmarkStart w:id="5" w:name="_Toc445287087"/>
+      <w:bookmarkStart w:id="5" w:name="_Toc445380775"/>
+      <w:r>
+        <w:rPr>
+          <w:rFonts w:hint="eastAsia"/>
+        </w:rPr>
+        <w:t xml:space="preserve">2.2.2 </w:t>
+      </w:r>
       <w:r>
         <w:rPr>
           <w:rFonts w:hint="eastAsia"/>
@@ -3446,7 +3696,13 @@
       <w:pPr>
         <w:pStyle w:val="3"/>
       </w:pPr>
-      <w:bookmarkStart w:id="6" w:name="_Toc445287088"/>
+      <w:bookmarkStart w:id="6" w:name="_Toc445380776"/>
+      <w:r>
+        <w:rPr>
+          <w:rFonts w:hint="eastAsia"/>
+        </w:rPr>
+        <w:t xml:space="preserve">2.2.3 </w:t>
+      </w:r>
       <w:r>
         <w:rPr>
           <w:rFonts w:hint="eastAsia"/>
@@ -3583,7 +3839,13 @@
       <w:pPr>
         <w:pStyle w:val="3"/>
       </w:pPr>
-      <w:bookmarkStart w:id="7" w:name="_Toc445287089"/>
+      <w:bookmarkStart w:id="7" w:name="_Toc445380777"/>
+      <w:r>
+        <w:rPr>
+          <w:rFonts w:hint="eastAsia"/>
+        </w:rPr>
+        <w:t xml:space="preserve">2.2.4 </w:t>
+      </w:r>
       <w:r>
         <w:rPr>
           <w:rFonts w:hint="eastAsia"/>
@@ -3612,14 +3874,20 @@
     </w:p>
     <w:p>
       <w:pPr>
-        <w:pStyle w:val="3"/>
-      </w:pPr>
-      <w:bookmarkStart w:id="8" w:name="_Toc445287090"/>
+        <w:pStyle w:val="2"/>
+      </w:pPr>
+      <w:bookmarkStart w:id="8" w:name="_Toc445380778"/>
       <w:r>
         <w:rPr>
           <w:rFonts w:hint="eastAsia"/>
         </w:rPr>
         <w:lastRenderedPageBreak/>
+        <w:t xml:space="preserve">2.3 </w:t>
+      </w:r>
+      <w:r>
+        <w:rPr>
+          <w:rFonts w:hint="eastAsia"/>
+        </w:rPr>
         <w:t>XDELTALIB</w:t>
       </w:r>
       <w:r>
@@ -3758,9 +4026,15 @@
     </w:p>
     <w:p>
       <w:pPr>
-        <w:pStyle w:val="3"/>
-      </w:pPr>
-      <w:bookmarkStart w:id="9" w:name="_Toc445287091"/>
+        <w:pStyle w:val="2"/>
+      </w:pPr>
+      <w:bookmarkStart w:id="9" w:name="_Toc445380779"/>
+      <w:r>
+        <w:rPr>
+          <w:rFonts w:hint="eastAsia"/>
+        </w:rPr>
+        <w:t xml:space="preserve">2.4 </w:t>
+      </w:r>
       <w:r>
         <w:rPr>
           <w:rFonts w:hint="eastAsia"/>
@@ -3969,7 +4243,13 @@
       <w:pPr>
         <w:pStyle w:val="1"/>
       </w:pPr>
-      <w:bookmarkStart w:id="10" w:name="_Toc445287092"/>
+      <w:bookmarkStart w:id="10" w:name="_Toc445380780"/>
+      <w:r>
+        <w:rPr>
+          <w:rFonts w:hint="eastAsia"/>
+        </w:rPr>
+        <w:t>三、</w:t>
+      </w:r>
       <w:r>
         <w:rPr>
           <w:rFonts w:hint="eastAsia"/>
@@ -3994,12 +4274,18 @@
       <w:pPr>
         <w:pStyle w:val="2"/>
       </w:pPr>
-      <w:bookmarkStart w:id="11" w:name="_Toc445287093"/>
+      <w:bookmarkStart w:id="11" w:name="_Toc445380781"/>
       <w:r>
         <w:rPr>
           <w:rFonts w:hint="eastAsia"/>
         </w:rPr>
         <w:lastRenderedPageBreak/>
+        <w:t xml:space="preserve">3.1 </w:t>
+      </w:r>
+      <w:r>
+        <w:rPr>
+          <w:rFonts w:hint="eastAsia"/>
+        </w:rPr>
         <w:t>术语</w:t>
       </w:r>
       <w:bookmarkEnd w:id="11"/>
@@ -4278,7 +4564,13 @@
       <w:pPr>
         <w:pStyle w:val="2"/>
       </w:pPr>
-      <w:bookmarkStart w:id="12" w:name="_Toc445287094"/>
+      <w:bookmarkStart w:id="12" w:name="_Toc445380782"/>
+      <w:r>
+        <w:rPr>
+          <w:rFonts w:hint="eastAsia"/>
+        </w:rPr>
+        <w:t xml:space="preserve">3.2 </w:t>
+      </w:r>
       <w:r>
         <w:rPr>
           <w:rFonts w:hint="eastAsia"/>
@@ -4301,9 +4593,15 @@
     </w:p>
     <w:p>
       <w:pPr>
-        <w:pStyle w:val="2"/>
-      </w:pPr>
-      <w:bookmarkStart w:id="13" w:name="_Toc445287095"/>
+        <w:pStyle w:val="3"/>
+      </w:pPr>
+      <w:bookmarkStart w:id="13" w:name="_Toc445380783"/>
+      <w:r>
+        <w:rPr>
+          <w:rFonts w:hint="eastAsia"/>
+        </w:rPr>
+        <w:t xml:space="preserve">3.2.1 </w:t>
+      </w:r>
       <w:r>
         <w:rPr>
           <w:rFonts w:hint="eastAsia"/>
@@ -9204,9 +9502,15 @@
     </w:p>
     <w:p>
       <w:pPr>
-        <w:pStyle w:val="2"/>
-      </w:pPr>
-      <w:bookmarkStart w:id="14" w:name="_Toc445287096"/>
+        <w:pStyle w:val="3"/>
+      </w:pPr>
+      <w:bookmarkStart w:id="14" w:name="_Toc445380784"/>
+      <w:r>
+        <w:rPr>
+          <w:rFonts w:hint="eastAsia"/>
+        </w:rPr>
+        <w:t xml:space="preserve">3.2.2 </w:t>
+      </w:r>
       <w:r>
         <w:rPr>
           <w:rFonts w:hint="eastAsia"/>
@@ -13330,7 +13634,7 @@
           <v:shape id="_x0000_i1025" type="#_x0000_t75" style="width:431.5pt;height:97.05pt" o:ole="">
             <v:imagedata r:id="rId9" o:title=""/>
           </v:shape>
-          <o:OLEObject Type="Embed" ProgID="Visio.Drawing.11" ShapeID="_x0000_i1025" DrawAspect="Content" ObjectID="_1519028949" r:id="rId10"/>
+          <o:OLEObject Type="Embed" ProgID="Visio.Drawing.11" ShapeID="_x0000_i1025" DrawAspect="Content" ObjectID="_1519122734" r:id="rId10"/>
         </w:object>
       </w:r>
       <w:r>
@@ -13399,7 +13703,7 @@
           <v:shape id="_x0000_i1026" type="#_x0000_t75" style="width:431.5pt;height:97.05pt" o:ole="">
             <v:imagedata r:id="rId11" o:title=""/>
           </v:shape>
-          <o:OLEObject Type="Embed" ProgID="Visio.Drawing.11" ShapeID="_x0000_i1026" DrawAspect="Content" ObjectID="_1519028950" r:id="rId12"/>
+          <o:OLEObject Type="Embed" ProgID="Visio.Drawing.11" ShapeID="_x0000_i1026" DrawAspect="Content" ObjectID="_1519122735" r:id="rId12"/>
         </w:object>
       </w:r>
       <w:r>
@@ -13549,9 +13853,15 @@
     </w:p>
     <w:p>
       <w:pPr>
-        <w:pStyle w:val="2"/>
-      </w:pPr>
-      <w:bookmarkStart w:id="15" w:name="_Toc445287097"/>
+        <w:pStyle w:val="3"/>
+      </w:pPr>
+      <w:bookmarkStart w:id="15" w:name="_Toc445380785"/>
+      <w:r>
+        <w:rPr>
+          <w:rFonts w:hint="eastAsia"/>
+        </w:rPr>
+        <w:t xml:space="preserve">3.2.3 </w:t>
+      </w:r>
       <w:r>
         <w:rPr>
           <w:rFonts w:hint="eastAsia"/>
@@ -13896,6 +14206,9 @@
         </w:numPr>
         <w:spacing w:line="360" w:lineRule="auto"/>
         <w:ind w:firstLineChars="0"/>
+        <w:rPr>
+          <w:rFonts w:hint="eastAsia"/>
+        </w:rPr>
       </w:pPr>
       <w:r>
         <w:rPr>
@@ -13913,56 +14226,8 @@
         <w:rPr>
           <w:rFonts w:hint="eastAsia"/>
         </w:rPr>
-        <w:t>更加详细的原理说明，请参考</w:t>
-      </w:r>
-      <w:r>
-        <w:rPr>
-          <w:rFonts w:hint="eastAsia"/>
-        </w:rPr>
-        <w:t xml:space="preserve"> </w:t>
-      </w:r>
-      <w:r>
-        <w:rPr>
-          <w:rFonts w:hint="eastAsia"/>
-          <w:i/>
-        </w:rPr>
-        <w:t>In-Place Rsync: File Synchronization for Mobile and Wireless Devices</w:t>
-      </w:r>
-      <w:r>
-        <w:rPr>
-          <w:rFonts w:hint="eastAsia"/>
-          <w:i/>
-        </w:rPr>
-        <w:t>，</w:t>
-      </w:r>
-      <w:r>
-        <w:rPr>
-          <w:rFonts w:hint="eastAsia"/>
-          <w:i/>
-        </w:rPr>
-        <w:t>David Rasch and Randal Burns Department of Computer Science Johns Hopkins University {frasch,randalg}@cs.jhu.edu</w:t>
-      </w:r>
-      <w:r>
-        <w:rPr>
-          <w:rFonts w:hint="eastAsia"/>
-          <w:i/>
-        </w:rPr>
-        <w:t>。</w:t>
-      </w:r>
-    </w:p>
-    <w:p>
-      <w:pPr>
-        <w:pStyle w:val="1"/>
-      </w:pPr>
-      <w:bookmarkStart w:id="16" w:name="_Toc445287098"/>
-      <w:r>
-        <w:rPr>
-          <w:rFonts w:hint="eastAsia"/>
-        </w:rPr>
-        <w:lastRenderedPageBreak/>
-        <w:t>编程模式</w:t>
-      </w:r>
-      <w:bookmarkEnd w:id="16"/>
+        <w:t>要注意的地方是，就地生成对于数据的执行顺序是很严格的。如果你想通过对内容的位置进行排序后再进行写入，以期得到顺序操作，进而增强执行效率，但极可能导致数据的错误，因此结果是错误的。</w:t>
+      </w:r>
     </w:p>
     <w:p>
       <w:pPr>
@@ -13973,26 +14238,62 @@
         <w:rPr>
           <w:rFonts w:hint="eastAsia"/>
         </w:rPr>
-        <w:t>使用</w:t>
-      </w:r>
-      <w:r>
-        <w:rPr>
-          <w:rFonts w:hint="eastAsia"/>
-        </w:rPr>
-        <w:t xml:space="preserve"> XDELTALIB </w:t>
-      </w:r>
-      <w:r>
-        <w:rPr>
-          <w:rFonts w:hint="eastAsia"/>
-        </w:rPr>
-        <w:t>可以有两种模式</w:t>
-      </w:r>
-      <w:r>
-        <w:rPr>
-          <w:rFonts w:hint="eastAsia"/>
+        <w:lastRenderedPageBreak/>
+        <w:t>更加详细的原理说明，请参考</w:t>
+      </w:r>
+      <w:r>
+        <w:rPr>
+          <w:rFonts w:hint="eastAsia"/>
+        </w:rPr>
+        <w:t xml:space="preserve"> </w:t>
+      </w:r>
+      <w:r>
+        <w:rPr>
+          <w:rFonts w:hint="eastAsia"/>
+          <w:i/>
+        </w:rPr>
+        <w:t>In-Place Rsync: File Synchronization for Mobile and Wireless Devices</w:t>
+      </w:r>
+      <w:r>
+        <w:rPr>
+          <w:rFonts w:hint="eastAsia"/>
+          <w:i/>
+        </w:rPr>
+        <w:t>，</w:t>
+      </w:r>
+      <w:r>
+        <w:rPr>
+          <w:rFonts w:hint="eastAsia"/>
+          <w:i/>
+        </w:rPr>
+        <w:t>David Rasch and Randal Burns Department of Computer Science Johns Hopkins University {frasch,randalg}@cs.jhu.edu</w:t>
+      </w:r>
+      <w:r>
+        <w:rPr>
+          <w:rFonts w:hint="eastAsia"/>
+          <w:i/>
         </w:rPr>
         <w:t>。</w:t>
       </w:r>
+    </w:p>
+    <w:p>
+      <w:pPr>
+        <w:pStyle w:val="1"/>
+      </w:pPr>
+      <w:bookmarkStart w:id="16" w:name="_Toc445380786"/>
+      <w:r>
+        <w:rPr>
+          <w:rFonts w:hint="eastAsia"/>
+        </w:rPr>
+        <w:t>四、</w:t>
+      </w:r>
+      <w:r>
+        <w:rPr>
+          <w:rFonts w:hint="eastAsia"/>
+        </w:rPr>
+        <w:t>编程模式</w:t>
+      </w:r>
+      <w:bookmarkEnd w:id="16"/>
     </w:p>
     <w:p>
       <w:pPr>
@@ -14003,7 +14304,7 @@
         <w:rPr>
           <w:rFonts w:hint="eastAsia"/>
         </w:rPr>
-        <w:t>一种是直接使用</w:t>
+        <w:t>使用</w:t>
       </w:r>
       <w:r>
         <w:rPr>
@@ -14015,97 +14316,13 @@
         <w:rPr>
           <w:rFonts w:hint="eastAsia"/>
         </w:rPr>
-        <w:t>的</w:t>
-      </w:r>
-      <w:r>
-        <w:rPr>
-          <w:rFonts w:hint="eastAsia"/>
-        </w:rPr>
-        <w:t xml:space="preserve"> C++ </w:t>
-      </w:r>
-      <w:r>
-        <w:rPr>
-          <w:rFonts w:hint="eastAsia"/>
-        </w:rPr>
-        <w:t>模式。这种模式使用者能够做的事情比较少，所有的通信与计算等都已经固定了。使用者只需要写一些自己的观察器以及相应的文件处理类型即可。</w:t>
-      </w:r>
-      <w:r>
-        <w:rPr>
-          <w:rFonts w:hint="eastAsia"/>
-        </w:rPr>
-        <w:t>如果要改变数据的使用等，需要自己重载相应的类，使用难度会较大</w:t>
-      </w:r>
-      <w:r>
-        <w:rPr>
-          <w:rFonts w:hint="eastAsia"/>
-        </w:rPr>
-        <w:t>（这让我再一次</w:t>
-      </w:r>
-      <w:r>
-        <w:rPr>
-          <w:rFonts w:hint="eastAsia"/>
-        </w:rPr>
-        <w:t>理</w:t>
-      </w:r>
-      <w:r>
-        <w:rPr>
-          <w:rFonts w:hint="eastAsia"/>
-        </w:rPr>
-        <w:t>解到要用</w:t>
-      </w:r>
-      <w:r>
-        <w:rPr>
-          <w:rFonts w:hint="eastAsia"/>
-        </w:rPr>
-        <w:t xml:space="preserve"> C++ </w:t>
-      </w:r>
-      <w:r>
-        <w:rPr>
-          <w:rFonts w:hint="eastAsia"/>
-        </w:rPr>
-        <w:t>写一个库是非常难的，即在于用，也在于实现者的超强经验与理解力。而相比之下</w:t>
-      </w:r>
-      <w:r>
-        <w:rPr>
-          <w:rFonts w:hint="eastAsia"/>
-        </w:rPr>
-        <w:t xml:space="preserve"> C </w:t>
-      </w:r>
-      <w:r>
-        <w:rPr>
-          <w:rFonts w:hint="eastAsia"/>
-        </w:rPr>
-        <w:t>语言的简单为</w:t>
-      </w:r>
-      <w:r>
-        <w:rPr>
-          <w:rFonts w:hint="eastAsia"/>
-        </w:rPr>
-        <w:t xml:space="preserve"> C </w:t>
-      </w:r>
-      <w:r>
-        <w:rPr>
-          <w:rFonts w:hint="eastAsia"/>
-        </w:rPr>
-        <w:t>的生命力提供了很好的支撑。）</w:t>
-      </w:r>
-      <w:r>
-        <w:rPr>
-          <w:rFonts w:hint="eastAsia"/>
-        </w:rPr>
-        <w:t>，即要非常理解了</w:t>
-      </w:r>
-      <w:r>
-        <w:rPr>
-          <w:rFonts w:hint="eastAsia"/>
-        </w:rPr>
-        <w:t xml:space="preserve"> C++ </w:t>
-      </w:r>
-      <w:r>
-        <w:rPr>
-          <w:rFonts w:hint="eastAsia"/>
-        </w:rPr>
-        <w:t>的类实现，才能比较好地使用这种方式。</w:t>
+        <w:t>可以有两种模式</w:t>
+      </w:r>
+      <w:r>
+        <w:rPr>
+          <w:rFonts w:hint="eastAsia"/>
+        </w:rPr>
+        <w:t>。</w:t>
       </w:r>
     </w:p>
     <w:p>
@@ -14117,7 +14334,67 @@
         <w:rPr>
           <w:rFonts w:hint="eastAsia"/>
         </w:rPr>
-        <w:t>另一种方式是直接使用</w:t>
+        <w:t>一种是直接使用</w:t>
+      </w:r>
+      <w:r>
+        <w:rPr>
+          <w:rFonts w:hint="eastAsia"/>
+        </w:rPr>
+        <w:t xml:space="preserve"> XDELTALIB </w:t>
+      </w:r>
+      <w:r>
+        <w:rPr>
+          <w:rFonts w:hint="eastAsia"/>
+        </w:rPr>
+        <w:t>的</w:t>
+      </w:r>
+      <w:r>
+        <w:rPr>
+          <w:rFonts w:hint="eastAsia"/>
+        </w:rPr>
+        <w:t xml:space="preserve"> C++ </w:t>
+      </w:r>
+      <w:r>
+        <w:rPr>
+          <w:rFonts w:hint="eastAsia"/>
+        </w:rPr>
+        <w:t>模式。这种模式使用者能够做的事情比较少，所有的通信与计算等都已经固定了。使用者只需要写一些自己的观察器以及相应的文件处理类型即可。</w:t>
+      </w:r>
+      <w:r>
+        <w:rPr>
+          <w:rFonts w:hint="eastAsia"/>
+        </w:rPr>
+        <w:t>如果要改变数据的使用等，需要自己重载相应的类，使用难度会较大</w:t>
+      </w:r>
+      <w:r>
+        <w:rPr>
+          <w:rFonts w:hint="eastAsia"/>
+        </w:rPr>
+        <w:t>（这让我再一次</w:t>
+      </w:r>
+      <w:r>
+        <w:rPr>
+          <w:rFonts w:hint="eastAsia"/>
+        </w:rPr>
+        <w:t>理</w:t>
+      </w:r>
+      <w:r>
+        <w:rPr>
+          <w:rFonts w:hint="eastAsia"/>
+        </w:rPr>
+        <w:t>解到要用</w:t>
+      </w:r>
+      <w:r>
+        <w:rPr>
+          <w:rFonts w:hint="eastAsia"/>
+        </w:rPr>
+        <w:t xml:space="preserve"> C++ </w:t>
+      </w:r>
+      <w:r>
+        <w:rPr>
+          <w:rFonts w:hint="eastAsia"/>
+        </w:rPr>
+        <w:t>写一个库是非常难的，即在于用，也在于实现者的超强经验与理解力。而相比之下</w:t>
       </w:r>
       <w:r>
         <w:rPr>
@@ -14129,63 +14406,87 @@
         <w:rPr>
           <w:rFonts w:hint="eastAsia"/>
         </w:rPr>
-        <w:t>接口。通过这种方式使用者只需要得到计算结果，而剩下的事情则由使用者自己处理。</w:t>
-      </w:r>
-    </w:p>
-    <w:p>
-      <w:pPr>
-        <w:pStyle w:val="2"/>
-      </w:pPr>
-      <w:bookmarkStart w:id="17" w:name="_Toc445287099"/>
-      <w:r>
-        <w:rPr>
-          <w:rFonts w:hint="eastAsia"/>
-        </w:rPr>
-        <w:t>黑盒</w:t>
-      </w:r>
-      <w:r>
-        <w:rPr>
-          <w:rFonts w:hint="eastAsia"/>
-        </w:rPr>
-        <w:t>（</w:t>
-      </w:r>
-      <w:r>
-        <w:rPr>
-          <w:rFonts w:hint="eastAsia"/>
-        </w:rPr>
-        <w:t>C++</w:t>
-      </w:r>
-      <w:r>
-        <w:rPr>
-          <w:rFonts w:hint="eastAsia"/>
-        </w:rPr>
-        <w:t>）</w:t>
-      </w:r>
-      <w:r>
-        <w:rPr>
-          <w:rFonts w:hint="eastAsia"/>
-        </w:rPr>
-        <w:t>方式</w:t>
-      </w:r>
-      <w:bookmarkEnd w:id="17"/>
+        <w:t>语言的简单为</w:t>
+      </w:r>
+      <w:r>
+        <w:rPr>
+          <w:rFonts w:hint="eastAsia"/>
+        </w:rPr>
+        <w:t xml:space="preserve"> C </w:t>
+      </w:r>
+      <w:r>
+        <w:rPr>
+          <w:rFonts w:hint="eastAsia"/>
+        </w:rPr>
+        <w:t>的生命力提供了很好的支撑。）</w:t>
+      </w:r>
+      <w:r>
+        <w:rPr>
+          <w:rFonts w:hint="eastAsia"/>
+        </w:rPr>
+        <w:t>，即要非常理解了</w:t>
+      </w:r>
+      <w:r>
+        <w:rPr>
+          <w:rFonts w:hint="eastAsia"/>
+        </w:rPr>
+        <w:t xml:space="preserve"> C++ </w:t>
+      </w:r>
+      <w:r>
+        <w:rPr>
+          <w:rFonts w:hint="eastAsia"/>
+        </w:rPr>
+        <w:t>的类实现，才能比较好地使用这种方式。</w:t>
+      </w:r>
     </w:p>
     <w:p>
       <w:pPr>
         <w:spacing w:line="360" w:lineRule="auto"/>
         <w:ind w:firstLineChars="200" w:firstLine="440"/>
-      </w:pPr>
-      <w:r>
-        <w:rPr>
-          <w:rFonts w:hint="eastAsia"/>
-        </w:rPr>
-        <w:t xml:space="preserve">C++ </w:t>
-      </w:r>
-      <w:r>
-        <w:rPr>
-          <w:rFonts w:hint="eastAsia"/>
-        </w:rPr>
-        <w:t>的方式，已经将传输压缩功能也网络传输功能集成到了实代码中，应用没有多少选择的余地。应用只需要写一些观察器，并且代码整合到系统中即可完成。意即，使用这样的接口，多限于非常有限的应用范围（只针对文件同步）。并且系统简单，开发过程很短的项目中。</w:t>
-      </w:r>
+        <w:rPr>
+          <w:rFonts w:hint="eastAsia"/>
+        </w:rPr>
+      </w:pPr>
+      <w:r>
+        <w:rPr>
+          <w:rFonts w:hint="eastAsia"/>
+        </w:rPr>
+        <w:t>另一种方式是直接使用</w:t>
+      </w:r>
+      <w:r>
+        <w:rPr>
+          <w:rFonts w:hint="eastAsia"/>
+        </w:rPr>
+        <w:t xml:space="preserve"> C </w:t>
+      </w:r>
+      <w:r>
+        <w:rPr>
+          <w:rFonts w:hint="eastAsia"/>
+        </w:rPr>
+        <w:t>接口。通过这种方式使用者只需要得到计算结果，而剩下的事情则由使用者自己处理。</w:t>
+      </w:r>
+    </w:p>
+    <w:p>
+      <w:pPr>
+        <w:pStyle w:val="2"/>
+        <w:rPr>
+          <w:rFonts w:hint="eastAsia"/>
+        </w:rPr>
+      </w:pPr>
+      <w:bookmarkStart w:id="17" w:name="_Toc445380787"/>
+      <w:r>
+        <w:rPr>
+          <w:rFonts w:hint="eastAsia"/>
+        </w:rPr>
+        <w:t xml:space="preserve">4.1 </w:t>
+      </w:r>
+      <w:r>
+        <w:rPr>
+          <w:rFonts w:hint="eastAsia"/>
+        </w:rPr>
+        <w:t>操作对象</w:t>
+      </w:r>
+      <w:bookmarkEnd w:id="17"/>
     </w:p>
     <w:p>
       <w:pPr>
@@ -14196,6 +14497,104 @@
         <w:rPr>
           <w:rFonts w:hint="eastAsia"/>
         </w:rPr>
+        <w:t xml:space="preserve">XDELTALIB </w:t>
+      </w:r>
+      <w:r>
+        <w:rPr>
+          <w:rFonts w:hint="eastAsia"/>
+        </w:rPr>
+        <w:t>是以文件的视角来编写库的代码的。对于整个系统来说，只要是数据是以一连续的逻辑视图出现，其逻辑像一个文件一样的只是字节流的序列，那么就可以使用</w:t>
+      </w:r>
+      <w:r>
+        <w:rPr>
+          <w:rFonts w:hint="eastAsia"/>
+        </w:rPr>
+        <w:t xml:space="preserve"> XDELTALIB </w:t>
+      </w:r>
+      <w:r>
+        <w:rPr>
+          <w:rFonts w:hint="eastAsia"/>
+        </w:rPr>
+        <w:t>来进行相应的差异计算。比如，可以用来进行卷级的同步（我没有亲自测试过这样的同步是否会带来什么样的效率，只是做一个例子来说明）。实际上，在很多的平台上，无论是对象存储还是其他的存储，最终实际都是表现为连续的字节流（即文件）。</w:t>
+      </w:r>
+    </w:p>
+    <w:p>
+      <w:pPr>
+        <w:pStyle w:val="2"/>
+      </w:pPr>
+      <w:bookmarkStart w:id="18" w:name="_Toc445380788"/>
+      <w:r>
+        <w:rPr>
+          <w:rFonts w:hint="eastAsia"/>
+        </w:rPr>
+        <w:t xml:space="preserve">4.2 </w:t>
+      </w:r>
+      <w:r>
+        <w:rPr>
+          <w:rFonts w:hint="eastAsia"/>
+        </w:rPr>
+        <w:t>黑盒</w:t>
+      </w:r>
+      <w:r>
+        <w:rPr>
+          <w:rFonts w:hint="eastAsia"/>
+        </w:rPr>
+        <w:t>（</w:t>
+      </w:r>
+      <w:r>
+        <w:rPr>
+          <w:rFonts w:hint="eastAsia"/>
+        </w:rPr>
+        <w:t>C++</w:t>
+      </w:r>
+      <w:r>
+        <w:rPr>
+          <w:rFonts w:hint="eastAsia"/>
+        </w:rPr>
+        <w:t>）</w:t>
+      </w:r>
+      <w:r>
+        <w:rPr>
+          <w:rFonts w:hint="eastAsia"/>
+        </w:rPr>
+        <w:t>方式</w:t>
+      </w:r>
+      <w:bookmarkEnd w:id="18"/>
+    </w:p>
+    <w:p>
+      <w:pPr>
+        <w:spacing w:line="360" w:lineRule="auto"/>
+        <w:ind w:firstLineChars="200" w:firstLine="440"/>
+      </w:pPr>
+      <w:r>
+        <w:rPr>
+          <w:rFonts w:hint="eastAsia"/>
+        </w:rPr>
+        <w:t xml:space="preserve">C++ </w:t>
+      </w:r>
+      <w:r>
+        <w:rPr>
+          <w:rFonts w:hint="eastAsia"/>
+        </w:rPr>
+        <w:t>的方式，已经将传输压缩功能也网络传输功能集成到了实代码中，应用没有多少选择的余地。应用只需要写一些观察器，并且代码整合到系统中即可完成。意即，使用这</w:t>
+      </w:r>
+      <w:r>
+        <w:rPr>
+          <w:rFonts w:hint="eastAsia"/>
+        </w:rPr>
+        <w:lastRenderedPageBreak/>
+        <w:t>样的接口，多限于非常有限的应用范围（只针对文件同步）。并且系统简单，开发过程很短的项目中。</w:t>
+      </w:r>
+    </w:p>
+    <w:p>
+      <w:pPr>
+        <w:spacing w:line="360" w:lineRule="auto"/>
+        <w:ind w:firstLineChars="200" w:firstLine="440"/>
+      </w:pPr>
+      <w:r>
+        <w:rPr>
+          <w:rFonts w:hint="eastAsia"/>
+        </w:rPr>
         <w:t>如果项目需要有自己的节奏，或者要适配自己的应用场景，建议使用</w:t>
       </w:r>
       <w:r>
@@ -14215,14 +14614,20 @@
       <w:pPr>
         <w:pStyle w:val="3"/>
       </w:pPr>
-      <w:bookmarkStart w:id="18" w:name="_Toc445287100"/>
+      <w:bookmarkStart w:id="19" w:name="_Toc445380789"/>
+      <w:r>
+        <w:rPr>
+          <w:rFonts w:hint="eastAsia"/>
+        </w:rPr>
+        <w:t xml:space="preserve">4.2.1 </w:t>
+      </w:r>
       <w:r>
         <w:rPr>
           <w:rFonts w:hint="eastAsia"/>
         </w:rPr>
         <w:t>客户端</w:t>
       </w:r>
-      <w:bookmarkEnd w:id="18"/>
+      <w:bookmarkEnd w:id="19"/>
     </w:p>
     <w:p>
       <w:pPr>
@@ -14280,7 +14685,6 @@
           </w:p>
           <w:p>
             <w:r>
-              <w:lastRenderedPageBreak/>
               <w:t>};</w:t>
             </w:r>
           </w:p>
@@ -14300,7 +14704,6 @@
         <w:rPr>
           <w:rFonts w:hint="eastAsia"/>
         </w:rPr>
-        <w:lastRenderedPageBreak/>
         <w:t>第二步，启动任务：</w:t>
       </w:r>
     </w:p>
@@ -14574,7 +14977,14 @@
       <w:pPr>
         <w:pStyle w:val="3"/>
       </w:pPr>
-      <w:bookmarkStart w:id="19" w:name="_Toc445287101"/>
+      <w:bookmarkStart w:id="20" w:name="_Toc445380790"/>
+      <w:r>
+        <w:rPr>
+          <w:rFonts w:hint="eastAsia"/>
+        </w:rPr>
+        <w:lastRenderedPageBreak/>
+        <w:t xml:space="preserve">4.2.2 </w:t>
+      </w:r>
       <w:r>
         <w:rPr>
           <w:rFonts w:hint="eastAsia"/>
@@ -14587,7 +14997,7 @@
         </w:rPr>
         <w:t>：服务器端（目标文件端）</w:t>
       </w:r>
-      <w:bookmarkEnd w:id="19"/>
+      <w:bookmarkEnd w:id="20"/>
     </w:p>
     <w:p>
       <w:pPr>
@@ -14812,7 +15222,6 @@
               <w:rPr>
                 <w:rFonts w:hint="eastAsia"/>
               </w:rPr>
-              <w:lastRenderedPageBreak/>
               <w:tab/>
             </w:r>
             <w:r>
@@ -14992,7 +15401,13 @@
       <w:pPr>
         <w:pStyle w:val="3"/>
       </w:pPr>
-      <w:bookmarkStart w:id="20" w:name="_Toc445287102"/>
+      <w:bookmarkStart w:id="21" w:name="_Toc445380791"/>
+      <w:r>
+        <w:rPr>
+          <w:rFonts w:hint="eastAsia"/>
+        </w:rPr>
+        <w:t xml:space="preserve">4.2.3 </w:t>
+      </w:r>
       <w:r>
         <w:rPr>
           <w:rFonts w:hint="eastAsia"/>
@@ -15005,7 +15420,7 @@
         </w:rPr>
         <w:t>：服务器端（目标文件端）</w:t>
       </w:r>
-      <w:bookmarkEnd w:id="20"/>
+      <w:bookmarkEnd w:id="21"/>
     </w:p>
     <w:p>
       <w:r>
@@ -15071,6 +15486,7 @@
           </w:p>
           <w:p>
             <w:r>
+              <w:lastRenderedPageBreak/>
               <w:t>{</w:t>
             </w:r>
           </w:p>
@@ -15106,6 +15522,7 @@
         <w:rPr>
           <w:rFonts w:hint="eastAsia"/>
         </w:rPr>
+        <w:lastRenderedPageBreak/>
         <w:t>第二步，生成执行对象：</w:t>
       </w:r>
     </w:p>
@@ -15313,7 +15730,6 @@
         <w:rPr>
           <w:rFonts w:hint="eastAsia"/>
         </w:rPr>
-        <w:lastRenderedPageBreak/>
         <w:t>第三步，等待结束：</w:t>
       </w:r>
     </w:p>
@@ -15414,7 +15830,13 @@
       <w:pPr>
         <w:pStyle w:val="3"/>
       </w:pPr>
-      <w:bookmarkStart w:id="21" w:name="_Toc445287103"/>
+      <w:bookmarkStart w:id="22" w:name="_Toc445380792"/>
+      <w:r>
+        <w:rPr>
+          <w:rFonts w:hint="eastAsia"/>
+        </w:rPr>
+        <w:t xml:space="preserve">4.2.4 </w:t>
+      </w:r>
       <w:r>
         <w:rPr>
           <w:rFonts w:hint="eastAsia"/>
@@ -15427,7 +15849,7 @@
         </w:rPr>
         <w:t>：服务器端（目标文件端）</w:t>
       </w:r>
-      <w:bookmarkEnd w:id="21"/>
+      <w:bookmarkEnd w:id="22"/>
     </w:p>
     <w:p>
       <w:r>
@@ -15554,6 +15976,7 @@
           </w:p>
           <w:p>
             <w:r>
+              <w:lastRenderedPageBreak/>
               <w:t>f_local_creator localop (path);</w:t>
             </w:r>
             <w:r>
@@ -15768,14 +16191,7 @@
         <w:rPr>
           <w:rFonts w:hint="eastAsia"/>
         </w:rPr>
-        <w:t xml:space="preserve"> </w:t>
-      </w:r>
-      <w:r>
-        <w:rPr>
-          <w:rFonts w:hint="eastAsia"/>
-        </w:rPr>
-        <w:lastRenderedPageBreak/>
-        <w:t xml:space="preserve">TCP </w:t>
+        <w:t xml:space="preserve"> TCP </w:t>
       </w:r>
       <w:r>
         <w:rPr>
@@ -15827,7 +16243,13 @@
       <w:pPr>
         <w:pStyle w:val="2"/>
       </w:pPr>
-      <w:bookmarkStart w:id="22" w:name="_Toc445287104"/>
+      <w:bookmarkStart w:id="23" w:name="_Toc445380793"/>
+      <w:r>
+        <w:rPr>
+          <w:rFonts w:hint="eastAsia"/>
+        </w:rPr>
+        <w:t xml:space="preserve">4.3 </w:t>
+      </w:r>
       <w:r>
         <w:rPr>
           <w:rFonts w:hint="eastAsia"/>
@@ -15840,12 +16262,15 @@
         </w:rPr>
         <w:t>模式</w:t>
       </w:r>
-      <w:bookmarkEnd w:id="22"/>
+      <w:bookmarkEnd w:id="23"/>
     </w:p>
     <w:p>
       <w:pPr>
         <w:spacing w:line="360" w:lineRule="auto"/>
         <w:ind w:firstLineChars="200" w:firstLine="440"/>
+        <w:rPr>
+          <w:rFonts w:hint="eastAsia"/>
+        </w:rPr>
       </w:pPr>
       <w:r>
         <w:rPr>
@@ -15882,6 +16307,199 @@
       <w:pPr>
         <w:spacing w:line="360" w:lineRule="auto"/>
         <w:ind w:firstLineChars="200" w:firstLine="440"/>
+        <w:rPr>
+          <w:rFonts w:hint="eastAsia"/>
+        </w:rPr>
+      </w:pPr>
+      <w:r>
+        <w:rPr>
+          <w:rFonts w:hint="eastAsia"/>
+        </w:rPr>
+        <w:t>其基本的操作步骤是：</w:t>
+      </w:r>
+    </w:p>
+    <w:p>
+      <w:pPr>
+        <w:spacing w:line="360" w:lineRule="auto"/>
+        <w:ind w:firstLineChars="200" w:firstLine="440"/>
+        <w:rPr>
+          <w:rFonts w:hint="eastAsia"/>
+        </w:rPr>
+      </w:pPr>
+      <w:r>
+        <w:rPr>
+          <w:rFonts w:hint="eastAsia"/>
+        </w:rPr>
+        <w:t xml:space="preserve">1. </w:t>
+      </w:r>
+      <w:r>
+        <w:rPr>
+          <w:rFonts w:hint="eastAsia"/>
+        </w:rPr>
+        <w:t>计算目标数据的哈希结果。</w:t>
+      </w:r>
+    </w:p>
+    <w:p>
+      <w:pPr>
+        <w:spacing w:line="360" w:lineRule="auto"/>
+        <w:ind w:firstLineChars="200" w:firstLine="440"/>
+        <w:rPr>
+          <w:rFonts w:hint="eastAsia"/>
+        </w:rPr>
+      </w:pPr>
+      <w:r>
+        <w:rPr>
+          <w:rFonts w:hint="eastAsia"/>
+        </w:rPr>
+        <w:t xml:space="preserve">2. </w:t>
+      </w:r>
+      <w:r>
+        <w:rPr>
+          <w:rFonts w:hint="eastAsia"/>
+        </w:rPr>
+        <w:t>将哈希结果输入到源文件中，对源文件进行差异计算。</w:t>
+      </w:r>
+    </w:p>
+    <w:p>
+      <w:pPr>
+        <w:spacing w:line="360" w:lineRule="auto"/>
+        <w:ind w:firstLineChars="200" w:firstLine="440"/>
+        <w:rPr>
+          <w:rFonts w:hint="eastAsia"/>
+        </w:rPr>
+      </w:pPr>
+      <w:r>
+        <w:rPr>
+          <w:rFonts w:hint="eastAsia"/>
+        </w:rPr>
+        <w:t xml:space="preserve">3. </w:t>
+      </w:r>
+      <w:r>
+        <w:rPr>
+          <w:rFonts w:hint="eastAsia"/>
+        </w:rPr>
+        <w:t>输出差异结果。</w:t>
+      </w:r>
+    </w:p>
+    <w:p>
+      <w:pPr>
+        <w:spacing w:line="360" w:lineRule="auto"/>
+        <w:ind w:firstLineChars="200" w:firstLine="440"/>
+        <w:rPr>
+          <w:rFonts w:hint="eastAsia"/>
+        </w:rPr>
+      </w:pPr>
+      <w:r>
+        <w:rPr>
+          <w:rFonts w:hint="eastAsia"/>
+        </w:rPr>
+        <w:t xml:space="preserve">4. </w:t>
+      </w:r>
+      <w:r>
+        <w:rPr>
+          <w:rFonts w:hint="eastAsia"/>
+        </w:rPr>
+        <w:t>根据差异结果，执行数据的迁移，或者从源文件中，或者从目标文件中读取数据，再写到重建的文件中（就地生成中，重新文件就是其自己）。</w:t>
+      </w:r>
+    </w:p>
+    <w:p>
+      <w:pPr>
+        <w:spacing w:line="360" w:lineRule="auto"/>
+        <w:ind w:firstLineChars="200" w:firstLine="440"/>
+        <w:rPr>
+          <w:rFonts w:hint="eastAsia"/>
+        </w:rPr>
+      </w:pPr>
+      <w:r>
+        <w:rPr>
+          <w:rFonts w:hint="eastAsia"/>
+        </w:rPr>
+        <w:lastRenderedPageBreak/>
+        <w:t>在这个过程中，由于在计算差异数据时，会读取一次源文件，而在差异计算结束时，可能会再次读取源文件中的某部分数据。如果在计算差异数据时就将差异数据输出，不是对执行效率有所提高么？为什么</w:t>
+      </w:r>
+      <w:r>
+        <w:rPr>
+          <w:rFonts w:hint="eastAsia"/>
+        </w:rPr>
+        <w:t xml:space="preserve"> XDELTALIB </w:t>
+      </w:r>
+      <w:r>
+        <w:rPr>
+          <w:rFonts w:hint="eastAsia"/>
+        </w:rPr>
+        <w:t>没有采用这样的模式呢。原因如下：</w:t>
+      </w:r>
+    </w:p>
+    <w:p>
+      <w:pPr>
+        <w:spacing w:line="360" w:lineRule="auto"/>
+        <w:ind w:firstLineChars="200" w:firstLine="440"/>
+        <w:rPr>
+          <w:rFonts w:hint="eastAsia"/>
+        </w:rPr>
+      </w:pPr>
+      <w:r>
+        <w:rPr>
+          <w:rFonts w:hint="eastAsia"/>
+        </w:rPr>
+        <w:t xml:space="preserve">1. </w:t>
+      </w:r>
+      <w:r>
+        <w:rPr>
+          <w:rFonts w:hint="eastAsia"/>
+        </w:rPr>
+        <w:t>一般要实现这样的操作，需要通过回调的方式来实现。但是在回调时，就地生成方式有可能导致数据被破坏。如果只针对就地生成方式不使用回调方式，在接口上没有办法去实现隔离。这样调用都很容易就误用这个接口，而导致错误的结果。</w:t>
+      </w:r>
+    </w:p>
+    <w:p>
+      <w:pPr>
+        <w:spacing w:line="360" w:lineRule="auto"/>
+        <w:ind w:firstLineChars="200" w:firstLine="440"/>
+        <w:rPr>
+          <w:rFonts w:hint="eastAsia"/>
+        </w:rPr>
+      </w:pPr>
+      <w:r>
+        <w:rPr>
+          <w:rFonts w:hint="eastAsia"/>
+        </w:rPr>
+        <w:t xml:space="preserve">2. </w:t>
+      </w:r>
+      <w:r>
+        <w:rPr>
+          <w:rFonts w:hint="eastAsia"/>
+        </w:rPr>
+        <w:t>从多轮测试的结果来看，通过即时回调写差异数据的情况下，会导致差异数据的块数增加很多。而差异数据在最后一轮进行处理，效率会更高。</w:t>
+      </w:r>
+    </w:p>
+    <w:p>
+      <w:pPr>
+        <w:spacing w:line="360" w:lineRule="auto"/>
+        <w:ind w:firstLineChars="200" w:firstLine="440"/>
+      </w:pPr>
+      <w:r>
+        <w:rPr>
+          <w:rFonts w:hint="eastAsia"/>
+        </w:rPr>
+        <w:t>因此，综合上面的两个理由，</w:t>
+      </w:r>
+      <w:r>
+        <w:rPr>
+          <w:rFonts w:hint="eastAsia"/>
+        </w:rPr>
+        <w:t xml:space="preserve">XDELTALIB </w:t>
+      </w:r>
+      <w:r>
+        <w:rPr>
+          <w:rFonts w:hint="eastAsia"/>
+        </w:rPr>
+        <w:t>没有采用即时回调输出差异数据的模式。</w:t>
+      </w:r>
+    </w:p>
+    <w:p>
+      <w:pPr>
+        <w:spacing w:line="360" w:lineRule="auto"/>
+        <w:ind w:firstLineChars="200" w:firstLine="440"/>
       </w:pPr>
       <w:r>
         <w:rPr>
@@ -15906,14 +16524,20 @@
       <w:pPr>
         <w:pStyle w:val="3"/>
       </w:pPr>
-      <w:bookmarkStart w:id="23" w:name="_Toc445287105"/>
+      <w:bookmarkStart w:id="24" w:name="_Toc445380794"/>
+      <w:r>
+        <w:rPr>
+          <w:rFonts w:hint="eastAsia"/>
+        </w:rPr>
+        <w:t xml:space="preserve">4.3.1 </w:t>
+      </w:r>
       <w:r>
         <w:rPr>
           <w:rFonts w:hint="eastAsia"/>
         </w:rPr>
         <w:t>数据结构</w:t>
       </w:r>
-      <w:bookmarkEnd w:id="23"/>
+      <w:bookmarkEnd w:id="24"/>
     </w:p>
     <w:p>
       <w:pPr>
@@ -16858,14 +17482,20 @@
       <w:pPr>
         <w:pStyle w:val="3"/>
       </w:pPr>
-      <w:bookmarkStart w:id="24" w:name="_Toc445287106"/>
+      <w:bookmarkStart w:id="25" w:name="_Toc445380795"/>
+      <w:r>
+        <w:rPr>
+          <w:rFonts w:hint="eastAsia"/>
+        </w:rPr>
+        <w:t xml:space="preserve">4.3.2 </w:t>
+      </w:r>
       <w:r>
         <w:rPr>
           <w:rFonts w:hint="eastAsia"/>
         </w:rPr>
         <w:t>接口声明</w:t>
       </w:r>
-      <w:bookmarkEnd w:id="24"/>
+      <w:bookmarkEnd w:id="25"/>
     </w:p>
     <w:p>
       <w:pPr>
@@ -16895,15 +17525,21 @@
       <w:pPr>
         <w:pStyle w:val="3"/>
       </w:pPr>
-      <w:bookmarkStart w:id="25" w:name="_Toc445287107"/>
+      <w:bookmarkStart w:id="26" w:name="_Toc445380796"/>
       <w:r>
         <w:rPr>
           <w:rFonts w:hint="eastAsia"/>
         </w:rPr>
         <w:lastRenderedPageBreak/>
+        <w:t xml:space="preserve">4.3.3 </w:t>
+      </w:r>
+      <w:r>
+        <w:rPr>
+          <w:rFonts w:hint="eastAsia"/>
+        </w:rPr>
         <w:t>单轮计算</w:t>
       </w:r>
-      <w:bookmarkEnd w:id="25"/>
+      <w:bookmarkEnd w:id="26"/>
     </w:p>
     <w:tbl>
       <w:tblPr>
@@ -17035,16 +17671,42 @@
               <w:autoSpaceDN w:val="0"/>
               <w:adjustRightInd w:val="0"/>
               <w:rPr>
+                <w:b/>
+                <w:i/>
+                <w:color w:val="FF0000"/>
                 <w:sz w:val="20"/>
                 <w:szCs w:val="20"/>
               </w:rPr>
             </w:pPr>
             <w:r>
               <w:rPr>
-                <w:sz w:val="20"/>
-                <w:szCs w:val="20"/>
-              </w:rPr>
-              <w:t>void *inner_data = start_hash ();</w:t>
+                <w:b/>
+                <w:i/>
+                <w:color w:val="FF0000"/>
+                <w:sz w:val="20"/>
+                <w:szCs w:val="20"/>
+              </w:rPr>
+              <w:t>void *inner_data = start_hash (</w:t>
+            </w:r>
+            <w:r>
+              <w:rPr>
+                <w:b/>
+                <w:i/>
+                <w:color w:val="FF0000"/>
+                <w:sz w:val="20"/>
+                <w:szCs w:val="20"/>
+              </w:rPr>
+              <w:t>blklen</w:t>
+            </w:r>
+            <w:r>
+              <w:rPr>
+                <w:b/>
+                <w:i/>
+                <w:color w:val="FF0000"/>
+                <w:sz w:val="20"/>
+                <w:szCs w:val="20"/>
+              </w:rPr>
+              <w:t>);</w:t>
             </w:r>
           </w:p>
           <w:p>
@@ -17081,7 +17743,7 @@
                 <w:sz w:val="20"/>
                 <w:szCs w:val="20"/>
               </w:rPr>
-              <w:t>pipehandle = xdelta_run_hash (tgthole, blklen, inner_data);</w:t>
+              <w:t>pipehandle = xdelta_run_hash (tgthole,  inner_data);</w:t>
             </w:r>
           </w:p>
           <w:p>
@@ -17162,7 +17824,38 @@
                 <w:sz w:val="20"/>
                 <w:szCs w:val="20"/>
               </w:rPr>
-              <w:t>inner_data = xdelta_start_xdelta (hash_result);</w:t>
+              <w:t>inner_data = xdelta_start_xdelta (hash_result</w:t>
+            </w:r>
+            <w:r>
+              <w:rPr>
+                <w:rFonts w:hint="eastAsia"/>
+                <w:b/>
+                <w:i/>
+                <w:color w:val="FF0000"/>
+                <w:sz w:val="20"/>
+                <w:szCs w:val="20"/>
+              </w:rPr>
+              <w:t xml:space="preserve">, </w:t>
+            </w:r>
+            <w:r>
+              <w:rPr>
+                <w:b/>
+                <w:i/>
+                <w:color w:val="FF0000"/>
+                <w:sz w:val="20"/>
+                <w:szCs w:val="20"/>
+              </w:rPr>
+              <w:t>blklen</w:t>
+            </w:r>
+            <w:r>
+              <w:rPr>
+                <w:b/>
+                <w:i/>
+                <w:color w:val="FF0000"/>
+                <w:sz w:val="20"/>
+                <w:szCs w:val="20"/>
+              </w:rPr>
+              <w:t>);</w:t>
             </w:r>
           </w:p>
           <w:p>
@@ -17224,7 +17917,7 @@
                 <w:sz w:val="20"/>
                 <w:szCs w:val="20"/>
               </w:rPr>
-              <w:t>pipehandle = xdelta_run_xdeltas (blklen, srchole, inner_data);</w:t>
+              <w:t>pipehandle = xdelta_run_xdeltas (srchole, inner_data);</w:t>
             </w:r>
           </w:p>
           <w:p>
@@ -17699,7 +18392,13 @@
       <w:pPr>
         <w:pStyle w:val="3"/>
       </w:pPr>
-      <w:bookmarkStart w:id="26" w:name="_Toc445287108"/>
+      <w:bookmarkStart w:id="27" w:name="_Toc445380797"/>
+      <w:r>
+        <w:rPr>
+          <w:rFonts w:hint="eastAsia"/>
+        </w:rPr>
+        <w:t xml:space="preserve">4.3.4 </w:t>
+      </w:r>
       <w:r>
         <w:rPr>
           <w:rFonts w:hint="eastAsia"/>
@@ -17712,7 +18411,7 @@
         </w:rPr>
         <w:t>计算</w:t>
       </w:r>
-      <w:bookmarkEnd w:id="26"/>
+      <w:bookmarkEnd w:id="27"/>
     </w:p>
     <w:tbl>
       <w:tblPr>
@@ -17782,7 +18481,23 @@
                 <w:i/>
                 <w:color w:val="FF0000"/>
               </w:rPr>
-              <w:t>void *inner_data = start_hash ();</w:t>
+              <w:t>void *inner_data = start_hash (</w:t>
+            </w:r>
+            <w:r>
+              <w:rPr>
+                <w:b/>
+                <w:i/>
+                <w:color w:val="FF0000"/>
+              </w:rPr>
+              <w:t>blklen</w:t>
+            </w:r>
+            <w:r>
+              <w:rPr>
+                <w:b/>
+                <w:i/>
+                <w:color w:val="FF0000"/>
+              </w:rPr>
+              <w:t>);</w:t>
             </w:r>
           </w:p>
           <w:p>
@@ -17811,7 +18526,7 @@
                 <w:i/>
                 <w:color w:val="FF0000"/>
               </w:rPr>
-              <w:t>pipehandle = xdelta_run_hash (hole, blklen, inner_data);</w:t>
+              <w:t>pipehandle = xdelta_run_hash (hole, inner_data);</w:t>
             </w:r>
           </w:p>
           <w:p>
@@ -17873,7 +18588,32 @@
                 <w:color w:val="FF0000"/>
               </w:rPr>
               <w:tab/>
-              <w:t>inner_data = xdelta_start_xdelta (hash_result);</w:t>
+              <w:t>inner_data = xdelta_start_xdelta (hash_result</w:t>
+            </w:r>
+            <w:r>
+              <w:rPr>
+                <w:rFonts w:hint="eastAsia"/>
+                <w:b/>
+                <w:i/>
+                <w:color w:val="FF0000"/>
+              </w:rPr>
+              <w:t xml:space="preserve">, </w:t>
+            </w:r>
+            <w:r>
+              <w:rPr>
+                <w:b/>
+                <w:i/>
+                <w:color w:val="FF0000"/>
+              </w:rPr>
+              <w:t>blklen</w:t>
+            </w:r>
+            <w:r>
+              <w:rPr>
+                <w:b/>
+                <w:i/>
+                <w:color w:val="FF0000"/>
+              </w:rPr>
+              <w:t>);</w:t>
             </w:r>
           </w:p>
           <w:p>
@@ -17921,7 +18661,7 @@
                 <w:i/>
                 <w:color w:val="FF0000"/>
               </w:rPr>
-              <w:t>pipehandle = xdelta_run_xdeltas (blklen, hole, inner_data);</w:t>
+              <w:t>pipehandle = xdelta_run_xdeltas (hole, inner_data);</w:t>
             </w:r>
           </w:p>
           <w:p>
@@ -18390,14 +19130,20 @@
       <w:pPr>
         <w:pStyle w:val="3"/>
       </w:pPr>
-      <w:bookmarkStart w:id="27" w:name="_Toc445287109"/>
+      <w:bookmarkStart w:id="28" w:name="_Toc445380798"/>
+      <w:r>
+        <w:rPr>
+          <w:rFonts w:hint="eastAsia"/>
+        </w:rPr>
+        <w:t xml:space="preserve">4.3.5 </w:t>
+      </w:r>
       <w:r>
         <w:rPr>
           <w:rFonts w:hint="eastAsia"/>
         </w:rPr>
         <w:t>就地生成</w:t>
       </w:r>
-      <w:bookmarkEnd w:id="27"/>
+      <w:bookmarkEnd w:id="28"/>
     </w:p>
     <w:tbl>
       <w:tblPr>
@@ -18510,16 +19256,42 @@
               <w:autoSpaceDN w:val="0"/>
               <w:adjustRightInd w:val="0"/>
               <w:rPr>
+                <w:b/>
+                <w:i/>
+                <w:color w:val="FF0000"/>
                 <w:sz w:val="20"/>
                 <w:szCs w:val="20"/>
               </w:rPr>
             </w:pPr>
             <w:r>
               <w:rPr>
-                <w:sz w:val="20"/>
-                <w:szCs w:val="20"/>
-              </w:rPr>
-              <w:t>void *inner_data = start_hash ();</w:t>
+                <w:b/>
+                <w:i/>
+                <w:color w:val="FF0000"/>
+                <w:sz w:val="20"/>
+                <w:szCs w:val="20"/>
+              </w:rPr>
+              <w:t>void *inner_data = start_hash (</w:t>
+            </w:r>
+            <w:r>
+              <w:rPr>
+                <w:b/>
+                <w:i/>
+                <w:color w:val="FF0000"/>
+                <w:sz w:val="20"/>
+                <w:szCs w:val="20"/>
+              </w:rPr>
+              <w:t>blklen</w:t>
+            </w:r>
+            <w:r>
+              <w:rPr>
+                <w:b/>
+                <w:i/>
+                <w:color w:val="FF0000"/>
+                <w:sz w:val="20"/>
+                <w:szCs w:val="20"/>
+              </w:rPr>
+              <w:t>);</w:t>
             </w:r>
           </w:p>
           <w:p>
@@ -18556,7 +19328,7 @@
                 <w:sz w:val="20"/>
                 <w:szCs w:val="20"/>
               </w:rPr>
-              <w:t>pipehandle = xdelta_run_hash (tgthole, blklen, inner_data);</w:t>
+              <w:t>pipehandle = xdelta_run_hash (tgthole,  inner_data);</w:t>
             </w:r>
           </w:p>
           <w:p>
@@ -18637,7 +19409,36 @@
                 <w:sz w:val="20"/>
                 <w:szCs w:val="20"/>
               </w:rPr>
-              <w:t>inner_data = xdelta_start_xdelta (hash_result);</w:t>
+              <w:t>inner_data = xdelta_start_xdelta (hash_result</w:t>
+            </w:r>
+            <w:r>
+              <w:rPr>
+                <w:rFonts w:hint="eastAsia"/>
+                <w:b/>
+                <w:i/>
+                <w:color w:val="FF0000"/>
+                <w:sz w:val="20"/>
+                <w:szCs w:val="20"/>
+              </w:rPr>
+              <w:t xml:space="preserve">, </w:t>
+            </w:r>
+            <w:r>
+              <w:rPr>
+                <w:b/>
+                <w:i/>
+                <w:color w:val="FF0000"/>
+              </w:rPr>
+              <w:t>blklen</w:t>
+            </w:r>
+            <w:r>
+              <w:rPr>
+                <w:b/>
+                <w:i/>
+                <w:color w:val="FF0000"/>
+                <w:sz w:val="20"/>
+                <w:szCs w:val="20"/>
+              </w:rPr>
+              <w:t>);</w:t>
             </w:r>
           </w:p>
           <w:p>
@@ -19195,14 +19996,20 @@
       <w:pPr>
         <w:pStyle w:val="3"/>
       </w:pPr>
-      <w:bookmarkStart w:id="28" w:name="_Toc445287110"/>
+      <w:bookmarkStart w:id="29" w:name="_Toc445380799"/>
+      <w:r>
+        <w:rPr>
+          <w:rFonts w:hint="eastAsia"/>
+        </w:rPr>
+        <w:t xml:space="preserve">4.3.6 </w:t>
+      </w:r>
       <w:r>
         <w:rPr>
           <w:rFonts w:hint="eastAsia"/>
         </w:rPr>
         <w:t>混合模式</w:t>
       </w:r>
-      <w:bookmarkEnd w:id="28"/>
+      <w:bookmarkEnd w:id="29"/>
     </w:p>
     <w:p>
       <w:pPr>
@@ -19220,12 +20027,18 @@
       <w:pPr>
         <w:pStyle w:val="1"/>
       </w:pPr>
-      <w:bookmarkStart w:id="29" w:name="_Toc445287111"/>
-      <w:r>
-        <w:rPr>
-          <w:rFonts w:hint="eastAsia"/>
-        </w:rPr>
-        <w:t>三、</w:t>
+      <w:bookmarkStart w:id="30" w:name="_Toc445380800"/>
+      <w:r>
+        <w:rPr>
+          <w:rFonts w:hint="eastAsia"/>
+        </w:rPr>
+        <w:t>五</w:t>
+      </w:r>
+      <w:r>
+        <w:rPr>
+          <w:rFonts w:hint="eastAsia"/>
+        </w:rPr>
+        <w:t>、</w:t>
       </w:r>
       <w:r>
         <w:rPr>
@@ -19233,7 +20046,7 @@
         </w:rPr>
         <w:t>未来的变化</w:t>
       </w:r>
-      <w:bookmarkEnd w:id="29"/>
+      <w:bookmarkEnd w:id="30"/>
     </w:p>
     <w:p>
       <w:pPr>
@@ -19269,12 +20082,18 @@
       <w:pPr>
         <w:pStyle w:val="1"/>
       </w:pPr>
-      <w:bookmarkStart w:id="30" w:name="_Toc445287112"/>
-      <w:r>
-        <w:rPr>
-          <w:rFonts w:hint="eastAsia"/>
-        </w:rPr>
-        <w:t>四、</w:t>
+      <w:bookmarkStart w:id="31" w:name="_Toc445380801"/>
+      <w:r>
+        <w:rPr>
+          <w:rFonts w:hint="eastAsia"/>
+        </w:rPr>
+        <w:t>六</w:t>
+      </w:r>
+      <w:r>
+        <w:rPr>
+          <w:rFonts w:hint="eastAsia"/>
+        </w:rPr>
+        <w:t>、</w:t>
       </w:r>
       <w:r>
         <w:rPr>
@@ -19282,7 +20101,7 @@
         </w:rPr>
         <w:t>参考文档</w:t>
       </w:r>
-      <w:bookmarkEnd w:id="30"/>
+      <w:bookmarkEnd w:id="31"/>
     </w:p>
     <w:p>
       <w:pPr>
@@ -19433,12 +20252,18 @@
       <w:pPr>
         <w:pStyle w:val="1"/>
       </w:pPr>
-      <w:bookmarkStart w:id="31" w:name="_Toc445287113"/>
-      <w:r>
-        <w:rPr>
-          <w:rFonts w:hint="eastAsia"/>
-        </w:rPr>
-        <w:t>五、</w:t>
+      <w:bookmarkStart w:id="32" w:name="_Toc445380802"/>
+      <w:r>
+        <w:rPr>
+          <w:rFonts w:hint="eastAsia"/>
+        </w:rPr>
+        <w:t>七</w:t>
+      </w:r>
+      <w:r>
+        <w:rPr>
+          <w:rFonts w:hint="eastAsia"/>
+        </w:rPr>
+        <w:t>、</w:t>
       </w:r>
       <w:r>
         <w:rPr>
@@ -19446,7 +20271,7 @@
         </w:rPr>
         <w:t>感谢</w:t>
       </w:r>
-      <w:bookmarkEnd w:id="31"/>
+      <w:bookmarkEnd w:id="32"/>
     </w:p>
     <w:p>
       <w:pPr>
@@ -21543,7 +22368,7 @@
   <a:extraClrSchemeLst/>
   <a:extLst>
     <a:ext uri="{05A4C25C-085E-4340-85A3-A5531E510DB2}">
-      <thm15:themeFamily xmlns="" xmlns:thm15="http://schemas.microsoft.com/office/thememl/2012/main" name="Office Theme" id="{62F939B6-93AF-4DB8-9C6B-D6C7DFDC589F}" vid="{4A3C46E8-61CC-4603-A589-7422A47A8E4A}"/>
+      <thm15:themeFamily xmlns:thm15="http://schemas.microsoft.com/office/thememl/2012/main" xmlns="" name="Office Theme" id="{62F939B6-93AF-4DB8-9C6B-D6C7DFDC589F}" vid="{4A3C46E8-61CC-4603-A589-7422A47A8E4A}"/>
     </a:ext>
   </a:extLst>
 </a:theme>

</xml_diff>